<commit_message>
JABG CAMBIOS radicaccion, acuerdos de radicacion, oficio acuerdo, varios staff asignados, semaforo para turnos, catalogo de umas.
</commit_message>
<xml_diff>
--- a/public/bases-word/PAC/CUMPLIMIENTO_FINANCIERO/LIDER/1. AR_01.docx
+++ b/public/bases-word/PAC/CUMPLIMIENTO_FINANCIERO/LIDER/1. AR_01.docx
@@ -220,33 +220,15 @@
           <w:sz w:val="20"/>
           <w:szCs w:val="20"/>
         </w:rPr>
-        <w:t xml:space="preserve">practicada a </w:t>
-      </w:r>
-      <w:r>
-        <w:rPr>
-          <w:rFonts w:ascii="Arial" w:eastAsia="Arial" w:hAnsi="Arial" w:cs="Arial"/>
-          <w:sz w:val="20"/>
-          <w:szCs w:val="20"/>
-        </w:rPr>
-        <w:t>${</w:t>
-      </w:r>
-      <w:proofErr w:type="spellStart"/>
-      <w:r>
-        <w:rPr>
-          <w:rFonts w:ascii="Arial" w:eastAsia="Arial" w:hAnsi="Arial" w:cs="Arial"/>
-          <w:sz w:val="20"/>
-          <w:szCs w:val="20"/>
-        </w:rPr>
-        <w:t>entidad_fiscalizable</w:t>
-      </w:r>
-      <w:proofErr w:type="spellEnd"/>
-      <w:r>
-        <w:rPr>
-          <w:rFonts w:ascii="Arial" w:eastAsia="Arial" w:hAnsi="Arial" w:cs="Arial"/>
-          <w:sz w:val="20"/>
-          <w:szCs w:val="20"/>
-        </w:rPr>
-        <w:t>}</w:t>
+        <w:t xml:space="preserve">practicada </w:t>
+      </w:r>
+      <w:r>
+        <w:rPr>
+          <w:rFonts w:ascii="Arial" w:eastAsia="Arial" w:hAnsi="Arial" w:cs="Arial"/>
+          <w:sz w:val="20"/>
+          <w:szCs w:val="20"/>
+        </w:rPr>
+        <w:t>${entidad}</w:t>
       </w:r>
       <w:r>
         <w:rPr>
@@ -325,15 +307,7 @@
           <w:sz w:val="20"/>
           <w:szCs w:val="20"/>
         </w:rPr>
-        <w:t>fracción</w:t>
-      </w:r>
-      <w:r>
-        <w:rPr>
-          <w:rFonts w:ascii="Arial" w:eastAsia="Arial" w:hAnsi="Arial" w:cs="Arial"/>
-          <w:sz w:val="20"/>
-          <w:szCs w:val="20"/>
-        </w:rPr>
-        <w:t xml:space="preserve"> XX</w:t>
+        <w:t>${fraccion}</w:t>
       </w:r>
       <w:commentRangeEnd w:id="5"/>
       <w:r>
@@ -390,38 +364,24 @@
           <w:sz w:val="20"/>
           <w:szCs w:val="20"/>
         </w:rPr>
-        <w:t xml:space="preserve">4, </w:t>
-      </w:r>
-      <w:sdt>
-        <w:sdtPr>
-          <w:rPr>
-            <w:rFonts w:ascii="Arial" w:hAnsi="Arial" w:cs="Arial"/>
-            <w:sz w:val="20"/>
-            <w:szCs w:val="20"/>
-          </w:rPr>
-          <w:tag w:val="goog_rdk_9"/>
-          <w:id w:val="810211550"/>
-        </w:sdtPr>
-        <w:sdtEndPr/>
-        <w:sdtContent>
-          <w:commentRangeStart w:id="6"/>
-        </w:sdtContent>
-      </w:sdt>
-      <w:r>
-        <w:rPr>
-          <w:rFonts w:ascii="Arial" w:eastAsia="Arial" w:hAnsi="Arial" w:cs="Arial"/>
-          <w:sz w:val="20"/>
-          <w:szCs w:val="20"/>
-        </w:rPr>
-        <w:t>54 Bis</w:t>
-      </w:r>
-      <w:r>
-        <w:rPr>
-          <w:rFonts w:ascii="Arial" w:eastAsia="Arial" w:hAnsi="Arial" w:cs="Arial"/>
-          <w:sz w:val="20"/>
-          <w:szCs w:val="20"/>
-        </w:rPr>
-        <w:t xml:space="preserve"> y</w:t>
+        <w:t>4,</w:t>
+      </w:r>
+      <w:r>
+        <w:rPr>
+          <w:rFonts w:ascii="Arial" w:eastAsia="Arial" w:hAnsi="Arial" w:cs="Arial"/>
+          <w:sz w:val="20"/>
+          <w:szCs w:val="20"/>
+        </w:rPr>
+        <w:t xml:space="preserve"> </w:t>
+      </w:r>
+      <w:commentRangeStart w:id="6"/>
+      <w:r>
+        <w:rPr>
+          <w:rFonts w:ascii="Arial" w:eastAsia="Arial" w:hAnsi="Arial" w:cs="Arial"/>
+          <w:sz w:val="20"/>
+          <w:szCs w:val="20"/>
+        </w:rPr>
+        <w:t>${recomendaciones01}</w:t>
       </w:r>
       <w:r>
         <w:rPr>
@@ -501,6 +461,14 @@
         </w:rPr>
         <w:t xml:space="preserve">3 fracciones XIII Bis </w:t>
       </w:r>
+      <w:r>
+        <w:rPr>
+          <w:rFonts w:ascii="Arial" w:eastAsia="Arial" w:hAnsi="Arial" w:cs="Arial"/>
+          <w:sz w:val="20"/>
+          <w:szCs w:val="20"/>
+        </w:rPr>
+        <w:t>${recomendaciones02}</w:t>
+      </w:r>
       <w:commentRangeStart w:id="7"/>
       <w:r>
         <w:rPr>
@@ -508,7 +476,7 @@
           <w:sz w:val="20"/>
           <w:szCs w:val="20"/>
         </w:rPr>
-        <w:t xml:space="preserve">y XXIII Bis, </w:t>
+        <w:t xml:space="preserve">, </w:t>
       </w:r>
       <w:commentRangeEnd w:id="7"/>
       <w:r>
@@ -549,26 +517,42 @@
           <w:sz w:val="20"/>
           <w:szCs w:val="20"/>
         </w:rPr>
-        <w:t xml:space="preserve">XVIII, </w:t>
-      </w:r>
-      <w:commentRangeStart w:id="9"/>
-      <w:r>
-        <w:rPr>
-          <w:rFonts w:ascii="Arial" w:eastAsia="Arial" w:hAnsi="Arial" w:cs="Arial"/>
-          <w:sz w:val="20"/>
-          <w:szCs w:val="20"/>
-        </w:rPr>
-        <w:t>XIX</w:t>
-      </w:r>
-      <w:r>
-        <w:rPr>
-          <w:rFonts w:ascii="Arial" w:eastAsia="Arial" w:hAnsi="Arial" w:cs="Arial"/>
-          <w:sz w:val="20"/>
-          <w:szCs w:val="20"/>
-        </w:rPr>
-        <w:t>, XXV</w:t>
-      </w:r>
-      <w:commentRangeEnd w:id="9"/>
+        <w:t>XVIII,</w:t>
+      </w:r>
+      <w:r>
+        <w:rPr>
+          <w:rFonts w:ascii="Arial" w:eastAsia="Arial" w:hAnsi="Arial" w:cs="Arial"/>
+          <w:sz w:val="20"/>
+          <w:szCs w:val="20"/>
+        </w:rPr>
+        <w:t xml:space="preserve"> </w:t>
+      </w:r>
+      <w:r>
+        <w:rPr>
+          <w:rFonts w:ascii="Arial" w:eastAsia="Arial" w:hAnsi="Arial" w:cs="Arial"/>
+          <w:sz w:val="20"/>
+          <w:szCs w:val="20"/>
+        </w:rPr>
+        <w:t>${</w:t>
+      </w:r>
+      <w:proofErr w:type="spellStart"/>
+      <w:r>
+        <w:rPr>
+          <w:rFonts w:ascii="Arial" w:eastAsia="Arial" w:hAnsi="Arial" w:cs="Arial"/>
+          <w:sz w:val="20"/>
+          <w:szCs w:val="20"/>
+        </w:rPr>
+        <w:t>siPRAS</w:t>
+      </w:r>
+      <w:proofErr w:type="spellEnd"/>
+      <w:r>
+        <w:rPr>
+          <w:rFonts w:ascii="Arial" w:eastAsia="Arial" w:hAnsi="Arial" w:cs="Arial"/>
+          <w:sz w:val="20"/>
+          <w:szCs w:val="20"/>
+        </w:rPr>
+        <w:t>}</w:t>
+      </w:r>
       <w:r>
         <w:rPr>
           <w:rStyle w:val="Refdecomentario"/>
@@ -731,7 +715,7 @@
           <w:sz w:val="20"/>
           <w:szCs w:val="20"/>
         </w:rPr>
-        <w:t xml:space="preserve">practicada a </w:t>
+        <w:t>practicada</w:t>
       </w:r>
       <w:r>
         <w:rPr>
@@ -740,9 +724,8 @@
           <w:sz w:val="20"/>
           <w:szCs w:val="20"/>
         </w:rPr>
-        <w:t>${</w:t>
-      </w:r>
-      <w:proofErr w:type="spellStart"/>
+        <w:t xml:space="preserve"> </w:t>
+      </w:r>
       <w:r>
         <w:rPr>
           <w:rFonts w:ascii="Arial" w:hAnsi="Arial" w:cs="Arial"/>
@@ -750,17 +733,7 @@
           <w:sz w:val="20"/>
           <w:szCs w:val="20"/>
         </w:rPr>
-        <w:t>entidad_fiscalizable</w:t>
-      </w:r>
-      <w:proofErr w:type="spellEnd"/>
-      <w:r>
-        <w:rPr>
-          <w:rFonts w:ascii="Arial" w:hAnsi="Arial" w:cs="Arial"/>
-          <w:bCs/>
-          <w:sz w:val="20"/>
-          <w:szCs w:val="20"/>
-        </w:rPr>
-        <w:t>}</w:t>
+        <w:t>${entidad}</w:t>
       </w:r>
       <w:r>
         <w:rPr>
@@ -1134,199 +1107,31 @@
           <w:szCs w:val="20"/>
         </w:rPr>
       </w:pPr>
+      <w:r>
+        <w:rPr>
+          <w:rFonts w:ascii="Arial" w:eastAsia="Arial" w:hAnsi="Arial" w:cs="Arial"/>
+          <w:b/>
+          <w:sz w:val="20"/>
+          <w:szCs w:val="20"/>
+        </w:rPr>
+        <w:t>${siPRAS01}</w:t>
+      </w:r>
       <w:commentRangeStart w:id="16"/>
       <w:r>
         <w:rPr>
           <w:rFonts w:ascii="Arial" w:eastAsia="Arial" w:hAnsi="Arial" w:cs="Arial"/>
-          <w:b/>
-          <w:sz w:val="20"/>
-          <w:szCs w:val="20"/>
-        </w:rPr>
-        <w:t>CUARTO.</w:t>
-      </w:r>
-      <w:r>
-        <w:rPr>
-          <w:rFonts w:ascii="Arial" w:eastAsia="Arial" w:hAnsi="Arial" w:cs="Arial"/>
-          <w:b/>
           <w:sz w:val="20"/>
           <w:szCs w:val="20"/>
         </w:rPr>
         <w:t xml:space="preserve"> </w:t>
       </w:r>
-      <w:r>
-        <w:rPr>
-          <w:rFonts w:ascii="Arial" w:eastAsia="Arial" w:hAnsi="Arial" w:cs="Arial"/>
-          <w:sz w:val="20"/>
-          <w:szCs w:val="20"/>
-        </w:rPr>
-        <w:t xml:space="preserve">Con fundamento en lo previsto en los artículos 42 Bis, </w:t>
-      </w:r>
-      <w:r>
-        <w:rPr>
-          <w:rFonts w:ascii="Arial" w:hAnsi="Arial" w:cs="Arial"/>
-          <w:sz w:val="20"/>
-          <w:szCs w:val="20"/>
-          <w:lang w:eastAsia="es-MX"/>
-        </w:rPr>
-        <w:t>53 fracción I</w:t>
-      </w:r>
-      <w:r>
-        <w:rPr>
-          <w:rFonts w:ascii="Arial" w:eastAsia="Arial" w:hAnsi="Arial" w:cs="Arial"/>
-          <w:sz w:val="20"/>
-          <w:szCs w:val="20"/>
-        </w:rPr>
-        <w:t xml:space="preserve"> y 55 párrafo segundo de la Ley de Fiscalización Superior del Estado de México; 12 párrafo segundo y 103 de la Ley de Responsabilidades Administrativas del Estado de México y Municipios y; </w:t>
-      </w:r>
-      <w:r>
-        <w:rPr>
-          <w:rFonts w:ascii="Arial" w:hAnsi="Arial" w:cs="Arial"/>
-          <w:sz w:val="20"/>
-          <w:szCs w:val="20"/>
-        </w:rPr>
-        <w:t>23 fracciones XIX y XLIV y</w:t>
-      </w:r>
-      <w:r>
-        <w:rPr>
-          <w:rFonts w:ascii="Arial" w:hAnsi="Arial" w:cs="Arial"/>
-          <w:sz w:val="20"/>
-          <w:szCs w:val="20"/>
-          <w:lang w:eastAsia="es-MX"/>
-        </w:rPr>
-        <w:t xml:space="preserve"> 47 fracciones III, V, XII y XIX del Reglamento Interior del Órgano Superior de Fiscalización del Estado de México,</w:t>
-      </w:r>
-      <w:r>
-        <w:rPr>
-          <w:rFonts w:ascii="Arial" w:eastAsia="Arial" w:hAnsi="Arial" w:cs="Arial"/>
-          <w:sz w:val="20"/>
-          <w:szCs w:val="20"/>
-        </w:rPr>
-        <w:t xml:space="preserve"> </w:t>
-      </w:r>
-      <w:r>
-        <w:rPr>
-          <w:rFonts w:ascii="Arial" w:eastAsia="Arial" w:hAnsi="Arial" w:cs="Arial"/>
-          <w:b/>
-          <w:sz w:val="20"/>
-          <w:szCs w:val="20"/>
-        </w:rPr>
-        <w:t xml:space="preserve">túrnese </w:t>
-      </w:r>
-      <w:r>
-        <w:rPr>
-          <w:rFonts w:ascii="Arial" w:eastAsia="Arial" w:hAnsi="Arial" w:cs="Arial"/>
-          <w:sz w:val="20"/>
-          <w:szCs w:val="20"/>
-        </w:rPr>
-        <w:t>por oficio a</w:t>
-      </w:r>
-      <w:r>
-        <w:rPr>
-          <w:rFonts w:ascii="Arial" w:hAnsi="Arial" w:cs="Arial"/>
-          <w:sz w:val="20"/>
-          <w:szCs w:val="20"/>
-        </w:rPr>
-        <w:t>l</w:t>
-      </w:r>
-      <w:r>
-        <w:rPr>
-          <w:rFonts w:ascii="Arial" w:eastAsia="Arial" w:hAnsi="Arial" w:cs="Arial"/>
-          <w:sz w:val="20"/>
-          <w:szCs w:val="20"/>
-        </w:rPr>
-        <w:t xml:space="preserve"> Órgano Interno de Control de </w:t>
-      </w:r>
-      <w:r>
-        <w:rPr>
-          <w:rFonts w:ascii="Arial" w:eastAsia="Arial" w:hAnsi="Arial" w:cs="Arial"/>
-          <w:sz w:val="20"/>
-          <w:szCs w:val="20"/>
-        </w:rPr>
-        <w:t>${</w:t>
-      </w:r>
-      <w:proofErr w:type="spellStart"/>
-      <w:r>
-        <w:rPr>
-          <w:rFonts w:ascii="Arial" w:eastAsia="Arial" w:hAnsi="Arial" w:cs="Arial"/>
-          <w:sz w:val="20"/>
-          <w:szCs w:val="20"/>
-        </w:rPr>
-        <w:t>entidad_fiscalizable</w:t>
-      </w:r>
-      <w:proofErr w:type="spellEnd"/>
-      <w:r>
-        <w:rPr>
-          <w:rFonts w:ascii="Arial" w:eastAsia="Arial" w:hAnsi="Arial" w:cs="Arial"/>
-          <w:sz w:val="20"/>
-          <w:szCs w:val="20"/>
-        </w:rPr>
-        <w:t>}</w:t>
-      </w:r>
-      <w:r>
-        <w:rPr>
-          <w:rFonts w:ascii="Arial" w:hAnsi="Arial" w:cs="Arial"/>
-          <w:sz w:val="20"/>
-          <w:szCs w:val="20"/>
-        </w:rPr>
-        <w:commentReference w:id="17"/>
-      </w:r>
-      <w:r>
-        <w:rPr>
-          <w:rFonts w:ascii="Arial" w:eastAsia="Arial" w:hAnsi="Arial" w:cs="Arial"/>
-          <w:sz w:val="20"/>
-          <w:szCs w:val="20"/>
-        </w:rPr>
-        <w:t xml:space="preserve"> o a su equivalente, </w:t>
-      </w:r>
-      <w:commentRangeStart w:id="18"/>
-      <w:r>
-        <w:rPr>
-          <w:rFonts w:ascii="Arial" w:eastAsia="Arial" w:hAnsi="Arial" w:cs="Arial"/>
-          <w:sz w:val="20"/>
-          <w:szCs w:val="20"/>
-        </w:rPr>
-        <w:t>las Promociones de Responsabilidad Administrativa Sancionatoria (PRAS) que se desprenden</w:t>
-      </w:r>
-      <w:commentRangeEnd w:id="18"/>
+      <w:commentRangeEnd w:id="16"/>
       <w:r>
         <w:rPr>
           <w:rStyle w:val="Refdecomentario"/>
           <w:rFonts w:ascii="Times New Roman" w:eastAsia="Times New Roman" w:hAnsi="Times New Roman" w:cs="Times New Roman"/>
           <w:lang w:val="es-ES_tradnl" w:eastAsia="es-ES"/>
         </w:rPr>
-        <w:commentReference w:id="18"/>
-      </w:r>
-      <w:r>
-        <w:rPr>
-          <w:rFonts w:ascii="Arial" w:eastAsia="Arial" w:hAnsi="Arial" w:cs="Arial"/>
-          <w:sz w:val="20"/>
-          <w:szCs w:val="20"/>
-        </w:rPr>
-        <w:t xml:space="preserve"> de los resultados obtenidos del acto de fiscalización de mérito, así como, su soporte documental correspondiente en copias certificadas, para el efecto de que dicha autoridad</w:t>
-      </w:r>
-      <w:r>
-        <w:rPr>
-          <w:rFonts w:ascii="Arial" w:hAnsi="Arial" w:cs="Arial"/>
-          <w:sz w:val="20"/>
-          <w:szCs w:val="20"/>
-        </w:rPr>
-        <w:commentReference w:id="19"/>
-      </w:r>
-      <w:r>
-        <w:rPr>
-          <w:rFonts w:ascii="Arial" w:eastAsia="Arial" w:hAnsi="Arial" w:cs="Arial"/>
-          <w:sz w:val="20"/>
-          <w:szCs w:val="20"/>
-        </w:rPr>
-        <w:t xml:space="preserve"> continúe con las investigaciones pertinentes y promueva las acciones procedentes. </w:t>
-      </w:r>
-      <w:commentRangeEnd w:id="16"/>
-      <w:r>
-        <w:rPr>
-          <w:rStyle w:val="Refdecomentario"/>
-          <w:rFonts w:ascii="Times New Roman" w:eastAsia="Times New Roman" w:hAnsi="Times New Roman" w:cs="Times New Roman"/>
-          <w:lang w:val="es-ES_tradnl" w:eastAsia="es-ES"/>
-        </w:rPr>
         <w:commentReference w:id="16"/>
       </w:r>
     </w:p>
@@ -1348,16 +1153,16 @@
           <w:sz w:val="20"/>
           <w:szCs w:val="20"/>
         </w:rPr>
-        <w:t>QUINTO</w:t>
-      </w:r>
-      <w:r>
-        <w:rPr>
-          <w:rFonts w:ascii="Arial" w:eastAsia="Arial" w:hAnsi="Arial" w:cs="Arial"/>
-          <w:b/>
-          <w:sz w:val="20"/>
-          <w:szCs w:val="20"/>
-        </w:rPr>
-        <w:t xml:space="preserve">. </w:t>
+        <w:t>${orden}</w:t>
+      </w:r>
+      <w:r>
+        <w:rPr>
+          <w:rFonts w:ascii="Arial" w:eastAsia="Arial" w:hAnsi="Arial" w:cs="Arial"/>
+          <w:b/>
+          <w:sz w:val="20"/>
+          <w:szCs w:val="20"/>
+        </w:rPr>
+        <w:t xml:space="preserve"> </w:t>
       </w:r>
       <w:r>
         <w:rPr>
@@ -1386,21 +1191,16 @@
           <w:sz w:val="20"/>
           <w:szCs w:val="20"/>
         </w:rPr>
-        <w:t xml:space="preserve">53, </w:t>
-      </w:r>
-      <w:sdt>
-        <w:sdtPr>
-          <w:rPr>
-            <w:rFonts w:ascii="Arial" w:hAnsi="Arial" w:cs="Arial"/>
-            <w:sz w:val="20"/>
-            <w:szCs w:val="20"/>
-          </w:rPr>
-          <w:tag w:val="goog_rdk_30"/>
-          <w:id w:val="1265963862"/>
-        </w:sdtPr>
-        <w:sdtEndPr/>
-        <w:sdtContent/>
-      </w:sdt>
+        <w:t>53,</w:t>
+      </w:r>
+      <w:r>
+        <w:rPr>
+          <w:rFonts w:ascii="Arial" w:eastAsia="Arial" w:hAnsi="Arial" w:cs="Arial"/>
+          <w:sz w:val="20"/>
+          <w:szCs w:val="20"/>
+        </w:rPr>
+        <w:t xml:space="preserve"> </w:t>
+      </w:r>
       <w:r>
         <w:rPr>
           <w:rFonts w:ascii="Arial" w:eastAsia="Arial" w:hAnsi="Arial" w:cs="Arial"/>
@@ -1409,23 +1209,31 @@
         </w:rPr>
         <w:t xml:space="preserve">54 y </w:t>
       </w:r>
-      <w:commentRangeStart w:id="21"/>
-      <w:r>
-        <w:rPr>
-          <w:rFonts w:ascii="Arial" w:eastAsia="Arial" w:hAnsi="Arial" w:cs="Arial"/>
-          <w:sz w:val="20"/>
-          <w:szCs w:val="20"/>
-        </w:rPr>
-        <w:t xml:space="preserve">54 Bis </w:t>
-      </w:r>
-      <w:commentRangeEnd w:id="21"/>
+      <w:r>
+        <w:rPr>
+          <w:rFonts w:ascii="Arial" w:eastAsia="Arial" w:hAnsi="Arial" w:cs="Arial"/>
+          <w:sz w:val="20"/>
+          <w:szCs w:val="20"/>
+        </w:rPr>
+        <w:t>${recomendaciones01}</w:t>
+      </w:r>
+      <w:commentRangeStart w:id="18"/>
+      <w:r>
+        <w:rPr>
+          <w:rFonts w:ascii="Arial" w:eastAsia="Arial" w:hAnsi="Arial" w:cs="Arial"/>
+          <w:sz w:val="20"/>
+          <w:szCs w:val="20"/>
+        </w:rPr>
+        <w:t xml:space="preserve"> </w:t>
+      </w:r>
+      <w:commentRangeEnd w:id="18"/>
       <w:r>
         <w:rPr>
           <w:rStyle w:val="Refdecomentario"/>
           <w:rFonts w:ascii="Arial" w:eastAsia="Times New Roman" w:hAnsi="Arial" w:cs="Arial"/>
           <w:lang w:val="es-ES_tradnl" w:eastAsia="es-ES"/>
         </w:rPr>
-        <w:commentReference w:id="21"/>
+        <w:commentReference w:id="18"/>
       </w:r>
       <w:r>
         <w:rPr>
@@ -1435,7 +1243,7 @@
         </w:rPr>
         <w:t xml:space="preserve">de la Ley de Fiscalización Superior del Estado de México y; 6 fracciones XXV y XXXVII y 47 fracciones III, IV, XII y XIX del Reglamento Interior del Órgano Superior de Fiscalización del Estado de México, </w:t>
       </w:r>
-      <w:bookmarkStart w:id="22" w:name="_Hlk182299111"/>
+      <w:bookmarkStart w:id="19" w:name="_Hlk182299111"/>
       <w:r>
         <w:rPr>
           <w:rFonts w:ascii="Arial" w:eastAsia="Arial" w:hAnsi="Arial" w:cs="Arial"/>
@@ -1458,7 +1266,7 @@
         </w:sdtPr>
         <w:sdtEndPr/>
         <w:sdtContent>
-          <w:commentRangeStart w:id="23"/>
+          <w:commentRangeStart w:id="20"/>
         </w:sdtContent>
       </w:sdt>
       <w:r>
@@ -1470,7 +1278,7 @@
         </w:rPr>
         <w:t>${remitente}</w:t>
       </w:r>
-      <w:commentRangeEnd w:id="23"/>
+      <w:commentRangeEnd w:id="20"/>
       <w:r>
         <w:rPr>
           <w:rFonts w:ascii="Arial" w:hAnsi="Arial" w:cs="Arial"/>
@@ -1478,7 +1286,7 @@
           <w:sz w:val="20"/>
           <w:szCs w:val="20"/>
         </w:rPr>
-        <w:commentReference w:id="23"/>
+        <w:commentReference w:id="20"/>
       </w:r>
       <w:r>
         <w:rPr>
@@ -1518,7 +1326,7 @@
         </w:rPr>
         <w:t>}</w:t>
       </w:r>
-      <w:commentRangeStart w:id="24"/>
+      <w:commentRangeStart w:id="21"/>
       <w:r>
         <w:rPr>
           <w:rFonts w:ascii="Arial" w:eastAsia="Arial" w:hAnsi="Arial" w:cs="Arial"/>
@@ -1528,7 +1336,7 @@
         </w:rPr>
         <w:t>,</w:t>
       </w:r>
-      <w:commentRangeEnd w:id="24"/>
+      <w:commentRangeEnd w:id="21"/>
       <w:r>
         <w:rPr>
           <w:rFonts w:ascii="Arial" w:eastAsia="Arial" w:hAnsi="Arial" w:cs="Arial"/>
@@ -1552,7 +1360,7 @@
           <w:sz w:val="20"/>
           <w:szCs w:val="20"/>
         </w:rPr>
-        <w:commentReference w:id="24"/>
+        <w:commentReference w:id="21"/>
       </w:r>
       <w:r>
         <w:rPr>
@@ -1613,7 +1421,7 @@
         </w:rPr>
         <w:t>${hora01}</w:t>
       </w:r>
-      <w:commentRangeStart w:id="25"/>
+      <w:commentRangeStart w:id="22"/>
       <w:r>
         <w:rPr>
           <w:rFonts w:ascii="Arial" w:eastAsia="Arial" w:hAnsi="Arial" w:cs="Arial"/>
@@ -1684,12 +1492,21 @@
         </w:rPr>
         <w:t>${day01}</w:t>
       </w:r>
-      <w:commentRangeEnd w:id="25"/>
+      <w:commentRangeEnd w:id="22"/>
+      <w:r>
+        <w:rPr>
+          <w:rFonts w:ascii="Arial" w:eastAsia="Arial" w:hAnsi="Arial" w:cs="Arial"/>
+          <w:b/>
+          <w:sz w:val="20"/>
+          <w:szCs w:val="20"/>
+        </w:rPr>
+        <w:t xml:space="preserve"> de ${mes01}</w:t>
+      </w:r>
       <w:r>
         <w:rPr>
           <w:rStyle w:val="Refdecomentario"/>
         </w:rPr>
-        <w:commentReference w:id="25"/>
+        <w:commentReference w:id="22"/>
       </w:r>
       <w:r>
         <w:rPr>
@@ -1697,7 +1514,7 @@
           <w:rFonts w:ascii="Times New Roman" w:eastAsia="Times New Roman" w:hAnsi="Times New Roman" w:cs="Times New Roman"/>
           <w:lang w:val="es-ES_tradnl" w:eastAsia="es-ES"/>
         </w:rPr>
-        <w:commentReference w:id="26"/>
+        <w:commentReference w:id="23"/>
       </w:r>
       <w:r>
         <w:rPr>
@@ -1797,7 +1614,7 @@
         </w:rPr>
         <w:t>uditoría citada en el acuerdo PRIMERO del presente</w:t>
       </w:r>
-      <w:bookmarkEnd w:id="22"/>
+      <w:bookmarkEnd w:id="19"/>
       <w:r>
         <w:rPr>
           <w:rFonts w:ascii="Arial" w:eastAsia="Arial" w:hAnsi="Arial" w:cs="Arial"/>
@@ -1908,7 +1725,7 @@
         </w:sdtPr>
         <w:sdtEndPr/>
         <w:sdtContent>
-          <w:commentRangeStart w:id="27"/>
+          <w:commentRangeStart w:id="24"/>
         </w:sdtContent>
       </w:sdt>
       <w:r>
@@ -1920,7 +1737,7 @@
         </w:rPr>
         <w:t>${remitente}</w:t>
       </w:r>
-      <w:commentRangeEnd w:id="27"/>
+      <w:commentRangeEnd w:id="24"/>
       <w:r>
         <w:rPr>
           <w:rFonts w:ascii="Arial" w:hAnsi="Arial" w:cs="Arial"/>
@@ -1928,7 +1745,7 @@
           <w:szCs w:val="20"/>
           <w:u w:val="single"/>
         </w:rPr>
-        <w:commentReference w:id="27"/>
+        <w:commentReference w:id="24"/>
       </w:r>
       <w:r>
         <w:rPr>
@@ -1974,7 +1791,7 @@
           <w:rFonts w:ascii="Times New Roman" w:eastAsia="Times New Roman" w:hAnsi="Times New Roman" w:cs="Times New Roman"/>
           <w:lang w:val="es-ES_tradnl" w:eastAsia="es-ES"/>
         </w:rPr>
-        <w:commentReference w:id="28"/>
+        <w:commentReference w:id="25"/>
       </w:r>
       <w:r>
         <w:rPr>
@@ -2012,7 +1829,7 @@
         </w:rPr>
         <w:t>${ambito01}</w:t>
       </w:r>
-      <w:commentRangeStart w:id="29"/>
+      <w:commentRangeStart w:id="26"/>
       <w:r>
         <w:rPr>
           <w:rFonts w:ascii="Arial" w:hAnsi="Arial" w:cs="Arial"/>
@@ -2022,14 +1839,14 @@
         </w:rPr>
         <w:t xml:space="preserve"> </w:t>
       </w:r>
-      <w:commentRangeEnd w:id="29"/>
+      <w:commentRangeEnd w:id="26"/>
       <w:r>
         <w:rPr>
           <w:rStyle w:val="Refdecomentario"/>
           <w:rFonts w:ascii="Times New Roman" w:eastAsia="Times New Roman" w:hAnsi="Times New Roman" w:cs="Times New Roman"/>
           <w:lang w:val="es-ES_tradnl" w:eastAsia="es-ES"/>
         </w:rPr>
-        <w:commentReference w:id="29"/>
+        <w:commentReference w:id="26"/>
       </w:r>
       <w:r>
         <w:rPr>
@@ -2055,16 +1872,7 @@
           <w:sz w:val="20"/>
           <w:szCs w:val="20"/>
         </w:rPr>
-        <w:t xml:space="preserve">, </w:t>
-      </w:r>
-      <w:r>
-        <w:rPr>
-          <w:rFonts w:ascii="Arial" w:hAnsi="Arial" w:cs="Arial"/>
-          <w:sz w:val="20"/>
-          <w:szCs w:val="20"/>
-        </w:rPr>
-        <w:lastRenderedPageBreak/>
-        <w:t>con el apercibimiento que para el caso de no comparecer el día y hora señalados en el presente acuerdo y, en su caso, no acreditar debidamente la designación y/o autorización de</w:t>
+        <w:t>, con el apercibimiento que para el caso de no comparecer el día y hora señalados en el presente acuerdo y, en su caso, no acreditar debidamente la designación y/o autorización de</w:t>
       </w:r>
       <w:r>
         <w:rPr>
@@ -2124,7 +1932,17 @@
           <w:szCs w:val="20"/>
           <w:u w:val="single"/>
         </w:rPr>
-        <w:t>deberá ser presentado</w:t>
+        <w:t xml:space="preserve">deberá ser </w:t>
+      </w:r>
+      <w:r>
+        <w:rPr>
+          <w:rFonts w:ascii="Arial" w:hAnsi="Arial" w:cs="Arial"/>
+          <w:sz w:val="20"/>
+          <w:szCs w:val="20"/>
+          <w:u w:val="single"/>
+        </w:rPr>
+        <w:lastRenderedPageBreak/>
+        <w:t>presentado</w:t>
       </w:r>
       <w:r>
         <w:rPr>
@@ -2179,25 +1997,43 @@
           <w:szCs w:val="20"/>
         </w:rPr>
       </w:pPr>
-      <w:bookmarkStart w:id="30" w:name="_heading=h.30j0zll" w:colFirst="0" w:colLast="0"/>
-      <w:bookmarkEnd w:id="30"/>
-      <w:r>
-        <w:rPr>
-          <w:rFonts w:ascii="Arial" w:eastAsia="Arial" w:hAnsi="Arial" w:cs="Arial"/>
-          <w:b/>
-          <w:sz w:val="20"/>
-          <w:szCs w:val="20"/>
-        </w:rPr>
-        <w:t>SEXTO</w:t>
-      </w:r>
-      <w:r>
-        <w:rPr>
-          <w:rFonts w:ascii="Arial" w:eastAsia="Arial" w:hAnsi="Arial" w:cs="Arial"/>
-          <w:b/>
-          <w:sz w:val="20"/>
-          <w:szCs w:val="20"/>
-        </w:rPr>
-        <w:t xml:space="preserve">. Se ordena el inicio </w:t>
+      <w:bookmarkStart w:id="27" w:name="_heading=h.30j0zll" w:colFirst="0" w:colLast="0"/>
+      <w:bookmarkEnd w:id="27"/>
+      <w:r>
+        <w:rPr>
+          <w:rFonts w:ascii="Arial" w:eastAsia="Arial" w:hAnsi="Arial" w:cs="Arial"/>
+          <w:b/>
+          <w:sz w:val="20"/>
+          <w:szCs w:val="20"/>
+        </w:rPr>
+        <w:t>${orden</w:t>
+      </w:r>
+      <w:r>
+        <w:rPr>
+          <w:rFonts w:ascii="Arial" w:eastAsia="Arial" w:hAnsi="Arial" w:cs="Arial"/>
+          <w:b/>
+          <w:sz w:val="20"/>
+          <w:szCs w:val="20"/>
+        </w:rPr>
+        <w:t>01</w:t>
+      </w:r>
+      <w:r>
+        <w:rPr>
+          <w:rFonts w:ascii="Arial" w:eastAsia="Arial" w:hAnsi="Arial" w:cs="Arial"/>
+          <w:b/>
+          <w:sz w:val="20"/>
+          <w:szCs w:val="20"/>
+        </w:rPr>
+        <w:t>}</w:t>
+      </w:r>
+      <w:r>
+        <w:rPr>
+          <w:rFonts w:ascii="Arial" w:eastAsia="Arial" w:hAnsi="Arial" w:cs="Arial"/>
+          <w:b/>
+          <w:sz w:val="20"/>
+          <w:szCs w:val="20"/>
+        </w:rPr>
+        <w:t xml:space="preserve"> Se ordena el inicio </w:t>
       </w:r>
       <w:sdt>
         <w:sdtPr>
@@ -2222,7 +2058,7 @@
         </w:rPr>
         <w:t xml:space="preserve">de la </w:t>
       </w:r>
-      <w:bookmarkStart w:id="31" w:name="_Hlk182299651"/>
+      <w:bookmarkStart w:id="28" w:name="_Hlk182299651"/>
       <w:r>
         <w:rPr>
           <w:rFonts w:ascii="Arial" w:eastAsia="Arial" w:hAnsi="Arial" w:cs="Arial"/>
@@ -2241,122 +2077,103 @@
         </w:rPr>
         <w:t xml:space="preserve"> </w:t>
       </w:r>
-      <w:commentRangeStart w:id="32"/>
-      <w:r>
-        <w:rPr>
-          <w:rFonts w:ascii="Arial" w:eastAsia="Arial" w:hAnsi="Arial" w:cs="Arial"/>
-          <w:b/>
-          <w:sz w:val="20"/>
-          <w:szCs w:val="20"/>
-        </w:rPr>
-        <w:t>y del Proceso de Atención a las Recomendaciones</w:t>
-      </w:r>
-      <w:commentRangeEnd w:id="32"/>
+      <w:r>
+        <w:rPr>
+          <w:rFonts w:ascii="Arial" w:eastAsia="Arial" w:hAnsi="Arial" w:cs="Arial"/>
+          <w:b/>
+          <w:sz w:val="20"/>
+          <w:szCs w:val="20"/>
+        </w:rPr>
+        <w:t xml:space="preserve">${recomendaciones03} </w:t>
+      </w:r>
       <w:r>
         <w:rPr>
           <w:rStyle w:val="Refdecomentario"/>
           <w:rFonts w:ascii="Times New Roman" w:eastAsia="Times New Roman" w:hAnsi="Times New Roman" w:cs="Times New Roman"/>
           <w:lang w:val="es-ES_tradnl" w:eastAsia="es-ES"/>
         </w:rPr>
-        <w:commentReference w:id="32"/>
-      </w:r>
-      <w:r>
-        <w:rPr>
-          <w:rFonts w:ascii="Arial" w:eastAsia="Arial" w:hAnsi="Arial" w:cs="Arial"/>
-          <w:b/>
-          <w:sz w:val="20"/>
-          <w:szCs w:val="20"/>
-        </w:rPr>
-        <w:t xml:space="preserve"> </w:t>
-      </w:r>
+        <w:commentReference w:id="29"/>
+      </w:r>
+      <w:commentRangeStart w:id="30"/>
+      <w:r>
+        <w:rPr>
+          <w:rFonts w:ascii="Arial" w:eastAsia="Arial" w:hAnsi="Arial" w:cs="Arial"/>
+          <w:b/>
+          <w:sz w:val="20"/>
+          <w:szCs w:val="20"/>
+        </w:rPr>
+        <w:t xml:space="preserve">de las observaciones subsistentes </w:t>
+      </w:r>
+      <w:commentRangeEnd w:id="30"/>
       <w:r>
         <w:rPr>
           <w:rStyle w:val="Refdecomentario"/>
           <w:rFonts w:ascii="Times New Roman" w:eastAsia="Times New Roman" w:hAnsi="Times New Roman" w:cs="Times New Roman"/>
           <w:lang w:val="es-ES_tradnl" w:eastAsia="es-ES"/>
         </w:rPr>
-        <w:commentReference w:id="33"/>
-      </w:r>
-      <w:commentRangeStart w:id="34"/>
-      <w:r>
-        <w:rPr>
-          <w:rFonts w:ascii="Arial" w:eastAsia="Arial" w:hAnsi="Arial" w:cs="Arial"/>
-          <w:b/>
-          <w:sz w:val="20"/>
-          <w:szCs w:val="20"/>
-        </w:rPr>
-        <w:t xml:space="preserve">de las observaciones subsistentes </w:t>
-      </w:r>
-      <w:commentRangeEnd w:id="34"/>
+        <w:commentReference w:id="30"/>
+      </w:r>
+      <w:r>
+        <w:rPr>
+          <w:rFonts w:ascii="Arial" w:eastAsia="Arial" w:hAnsi="Arial" w:cs="Arial"/>
+          <w:b/>
+          <w:sz w:val="20"/>
+          <w:szCs w:val="20"/>
+        </w:rPr>
+        <w:t xml:space="preserve">en materia </w:t>
+      </w:r>
+      <w:r>
+        <w:rPr>
+          <w:rFonts w:ascii="Arial" w:eastAsia="Arial" w:hAnsi="Arial" w:cs="Arial"/>
+          <w:b/>
+          <w:sz w:val="20"/>
+          <w:szCs w:val="20"/>
+        </w:rPr>
+        <w:t xml:space="preserve">de </w:t>
+      </w:r>
+      <w:r>
+        <w:rPr>
+          <w:rFonts w:ascii="Arial" w:eastAsia="Arial" w:hAnsi="Arial" w:cs="Arial"/>
+          <w:b/>
+          <w:sz w:val="20"/>
+          <w:szCs w:val="20"/>
+        </w:rPr>
+        <w:t>Cumplimiento Financiero</w:t>
+      </w:r>
+      <w:r>
+        <w:rPr>
+          <w:rFonts w:ascii="Arial" w:eastAsia="Arial" w:hAnsi="Arial" w:cs="Arial"/>
+          <w:b/>
+          <w:sz w:val="20"/>
+          <w:szCs w:val="20"/>
+        </w:rPr>
+        <w:t xml:space="preserve"> </w:t>
+      </w:r>
+      <w:r>
+        <w:rPr>
+          <w:rFonts w:ascii="Arial" w:eastAsia="Arial" w:hAnsi="Arial" w:cs="Arial"/>
+          <w:sz w:val="20"/>
+          <w:szCs w:val="20"/>
+        </w:rPr>
+        <w:t xml:space="preserve">y, que se </w:t>
+      </w:r>
+      <w:commentRangeStart w:id="31"/>
+      <w:r>
+        <w:rPr>
+          <w:rFonts w:ascii="Arial" w:eastAsia="Arial" w:hAnsi="Arial" w:cs="Arial"/>
+          <w:sz w:val="20"/>
+          <w:szCs w:val="20"/>
+        </w:rPr>
+        <w:t xml:space="preserve">encuentran detalladas </w:t>
+      </w:r>
+      <w:commentRangeEnd w:id="31"/>
       <w:r>
         <w:rPr>
           <w:rStyle w:val="Refdecomentario"/>
           <w:rFonts w:ascii="Times New Roman" w:eastAsia="Times New Roman" w:hAnsi="Times New Roman" w:cs="Times New Roman"/>
           <w:lang w:val="es-ES_tradnl" w:eastAsia="es-ES"/>
         </w:rPr>
-        <w:commentReference w:id="34"/>
-      </w:r>
-      <w:r>
-        <w:rPr>
-          <w:rFonts w:ascii="Arial" w:eastAsia="Arial" w:hAnsi="Arial" w:cs="Arial"/>
-          <w:b/>
-          <w:sz w:val="20"/>
-          <w:szCs w:val="20"/>
-        </w:rPr>
-        <w:t xml:space="preserve">en materia </w:t>
-      </w:r>
-      <w:r>
-        <w:rPr>
-          <w:rFonts w:ascii="Arial" w:eastAsia="Arial" w:hAnsi="Arial" w:cs="Arial"/>
-          <w:b/>
-          <w:sz w:val="20"/>
-          <w:szCs w:val="20"/>
-        </w:rPr>
-        <w:t xml:space="preserve">de </w:t>
-      </w:r>
-      <w:r>
-        <w:rPr>
-          <w:rFonts w:ascii="Arial" w:eastAsia="Arial" w:hAnsi="Arial" w:cs="Arial"/>
-          <w:b/>
-          <w:sz w:val="20"/>
-          <w:szCs w:val="20"/>
-        </w:rPr>
-        <w:t>Cumplimiento Financiero</w:t>
-      </w:r>
-      <w:r>
-        <w:rPr>
-          <w:rFonts w:ascii="Arial" w:eastAsia="Arial" w:hAnsi="Arial" w:cs="Arial"/>
-          <w:b/>
-          <w:sz w:val="20"/>
-          <w:szCs w:val="20"/>
-        </w:rPr>
-        <w:t xml:space="preserve"> </w:t>
-      </w:r>
-      <w:r>
-        <w:rPr>
-          <w:rFonts w:ascii="Arial" w:eastAsia="Arial" w:hAnsi="Arial" w:cs="Arial"/>
-          <w:sz w:val="20"/>
-          <w:szCs w:val="20"/>
-        </w:rPr>
-        <w:t xml:space="preserve">y, que se </w:t>
-      </w:r>
-      <w:commentRangeStart w:id="35"/>
-      <w:r>
-        <w:rPr>
-          <w:rFonts w:ascii="Arial" w:eastAsia="Arial" w:hAnsi="Arial" w:cs="Arial"/>
-          <w:sz w:val="20"/>
-          <w:szCs w:val="20"/>
-        </w:rPr>
-        <w:t xml:space="preserve">encuentran detalladas </w:t>
-      </w:r>
-      <w:commentRangeEnd w:id="35"/>
-      <w:r>
-        <w:rPr>
-          <w:rStyle w:val="Refdecomentario"/>
-          <w:rFonts w:ascii="Times New Roman" w:eastAsia="Times New Roman" w:hAnsi="Times New Roman" w:cs="Times New Roman"/>
-          <w:lang w:val="es-ES_tradnl" w:eastAsia="es-ES"/>
-        </w:rPr>
-        <w:commentReference w:id="35"/>
+        <w:commentReference w:id="31"/>
       </w:r>
       <w:r>
         <w:rPr>
@@ -2424,7 +2241,7 @@
         </w:sdtPr>
         <w:sdtEndPr/>
         <w:sdtContent>
-          <w:commentRangeStart w:id="36"/>
+          <w:commentRangeStart w:id="32"/>
         </w:sdtContent>
       </w:sdt>
       <w:r>
@@ -2445,14 +2262,23 @@
         </w:rPr>
         <w:t>}</w:t>
       </w:r>
-      <w:commentRangeEnd w:id="36"/>
+      <w:commentRangeEnd w:id="32"/>
       <w:r>
         <w:rPr>
           <w:rFonts w:ascii="Arial" w:hAnsi="Arial" w:cs="Arial"/>
           <w:sz w:val="20"/>
           <w:szCs w:val="20"/>
         </w:rPr>
-        <w:commentReference w:id="36"/>
+        <w:commentReference w:id="32"/>
+      </w:r>
+      <w:r>
+        <w:rPr>
+          <w:rFonts w:ascii="Arial" w:eastAsia="Arial" w:hAnsi="Arial" w:cs="Arial"/>
+          <w:b/>
+          <w:sz w:val="20"/>
+          <w:szCs w:val="20"/>
+        </w:rPr>
+        <w:t xml:space="preserve"> de ${mes02}</w:t>
       </w:r>
       <w:r>
         <w:rPr>
@@ -2478,7 +2304,16 @@
           <w:rFonts w:ascii="Times New Roman" w:eastAsia="Times New Roman" w:hAnsi="Times New Roman" w:cs="Times New Roman"/>
           <w:lang w:val="es-ES_tradnl" w:eastAsia="es-ES"/>
         </w:rPr>
-        <w:commentReference w:id="37"/>
+        <w:commentReference w:id="33"/>
+      </w:r>
+      <w:r>
+        <w:rPr>
+          <w:rFonts w:ascii="Arial" w:eastAsia="Arial" w:hAnsi="Arial" w:cs="Arial"/>
+          <w:b/>
+          <w:sz w:val="20"/>
+          <w:szCs w:val="20"/>
+        </w:rPr>
+        <w:t xml:space="preserve"> de ${mes03}</w:t>
       </w:r>
       <w:r>
         <w:rPr>
@@ -2488,7 +2323,7 @@
         </w:rPr>
         <w:t xml:space="preserve">, a efecto de que se presenten los elementos, documentos y datos fehacientes que </w:t>
       </w:r>
-      <w:commentRangeStart w:id="38"/>
+      <w:commentRangeStart w:id="34"/>
       <w:r>
         <w:rPr>
           <w:rFonts w:ascii="Arial" w:eastAsia="Arial" w:hAnsi="Arial" w:cs="Arial"/>
@@ -2497,14 +2332,14 @@
         </w:rPr>
         <w:t xml:space="preserve">aclaren o solventen el contenido de las acciones </w:t>
       </w:r>
-      <w:commentRangeEnd w:id="38"/>
+      <w:commentRangeEnd w:id="34"/>
       <w:r>
         <w:rPr>
           <w:rStyle w:val="Refdecomentario"/>
           <w:rFonts w:ascii="Times New Roman" w:eastAsia="Times New Roman" w:hAnsi="Times New Roman" w:cs="Times New Roman"/>
           <w:lang w:val="es-ES_tradnl" w:eastAsia="es-ES"/>
         </w:rPr>
-        <w:commentReference w:id="38"/>
+        <w:commentReference w:id="34"/>
       </w:r>
       <w:r>
         <w:rPr>
@@ -2514,16 +2349,6 @@
         </w:rPr>
         <w:t>de cuenta, o en su caso, manifieste lo que a su derecho convenga</w:t>
       </w:r>
-      <w:bookmarkStart w:id="39" w:name="_Hlk97902247"/>
-      <w:commentRangeStart w:id="40"/>
-      <w:r>
-        <w:rPr>
-          <w:rFonts w:ascii="Arial" w:eastAsia="Arial" w:hAnsi="Arial" w:cs="Arial"/>
-          <w:sz w:val="20"/>
-          <w:szCs w:val="20"/>
-        </w:rPr>
-        <w:t>;</w:t>
-      </w:r>
       <w:r>
         <w:rPr>
           <w:rFonts w:ascii="Arial" w:eastAsia="Arial" w:hAnsi="Arial" w:cs="Arial"/>
@@ -2538,29 +2363,102 @@
           <w:sz w:val="20"/>
           <w:szCs w:val="20"/>
         </w:rPr>
-        <w:t xml:space="preserve">asimismo, se informe de las mejoras realizadas y las acciones emprendidas con relación a </w:t>
-      </w:r>
-      <w:commentRangeStart w:id="41"/>
-      <w:r>
-        <w:rPr>
-          <w:rFonts w:ascii="Arial" w:eastAsia="Arial" w:hAnsi="Arial" w:cs="Arial"/>
-          <w:sz w:val="20"/>
-          <w:szCs w:val="20"/>
-        </w:rPr>
-        <w:t>las recomendaciones</w:t>
-      </w:r>
-      <w:commentRangeEnd w:id="41"/>
+        <w:t>${recomendaciones04}</w:t>
+      </w:r>
       <w:r>
         <w:rPr>
           <w:rStyle w:val="Refdecomentario"/>
           <w:rFonts w:ascii="Times New Roman" w:eastAsia="Times New Roman" w:hAnsi="Times New Roman" w:cs="Times New Roman"/>
           <w:lang w:val="es-ES_tradnl" w:eastAsia="es-ES"/>
         </w:rPr>
-        <w:commentReference w:id="41"/>
-      </w:r>
-      <w:r>
-        <w:rPr>
-          <w:rFonts w:ascii="Arial" w:eastAsia="Arial" w:hAnsi="Arial" w:cs="Arial"/>
+        <w:commentReference w:id="35"/>
+      </w:r>
+      <w:r>
+        <w:rPr>
+          <w:rFonts w:ascii="Arial" w:eastAsia="Arial" w:hAnsi="Arial" w:cs="Arial"/>
+          <w:sz w:val="20"/>
+          <w:szCs w:val="20"/>
+        </w:rPr>
+        <w:t>.</w:t>
+      </w:r>
+    </w:p>
+    <w:p>
+      <w:pPr>
+        <w:spacing w:before="240" w:after="240" w:line="276" w:lineRule="auto"/>
+        <w:jc w:val="both"/>
+        <w:rPr>
+          <w:rFonts w:ascii="Arial" w:hAnsi="Arial" w:cs="Arial"/>
+          <w:b/>
+          <w:sz w:val="20"/>
+          <w:szCs w:val="20"/>
+          <w:u w:val="single"/>
+        </w:rPr>
+      </w:pPr>
+      <w:bookmarkStart w:id="36" w:name="_Hlk89870601"/>
+      <w:bookmarkEnd w:id="28"/>
+      <w:r>
+        <w:rPr>
+          <w:rFonts w:ascii="Arial" w:hAnsi="Arial" w:cs="Arial"/>
+          <w:sz w:val="20"/>
+          <w:szCs w:val="20"/>
+        </w:rPr>
+        <w:t xml:space="preserve">La información y/o documentación que exhiba la entidad fiscalizada en relación a las observaciones de mérito, </w:t>
+      </w:r>
+      <w:r>
+        <w:rPr>
+          <w:rFonts w:ascii="Arial" w:hAnsi="Arial" w:cs="Arial"/>
+          <w:b/>
+          <w:sz w:val="20"/>
+          <w:szCs w:val="20"/>
+          <w:u w:val="single"/>
+        </w:rPr>
+        <w:t>deberá presentarse en medio impreso, digital y certificada.</w:t>
+      </w:r>
+    </w:p>
+    <w:bookmarkEnd w:id="36"/>
+    <w:p>
+      <w:pPr>
+        <w:spacing w:before="240" w:after="240" w:line="276" w:lineRule="auto"/>
+        <w:jc w:val="both"/>
+        <w:rPr>
+          <w:rFonts w:ascii="Arial" w:eastAsia="Arial" w:hAnsi="Arial" w:cs="Arial"/>
+          <w:sz w:val="20"/>
+          <w:szCs w:val="20"/>
+        </w:rPr>
+      </w:pPr>
+      <w:r>
+        <w:rPr>
+          <w:rFonts w:ascii="Arial" w:eastAsia="Arial" w:hAnsi="Arial" w:cs="Arial"/>
+          <w:b/>
+          <w:sz w:val="20"/>
+          <w:szCs w:val="20"/>
+        </w:rPr>
+        <w:t>${</w:t>
+      </w:r>
+      <w:proofErr w:type="spellStart"/>
+      <w:r>
+        <w:rPr>
+          <w:rFonts w:ascii="Arial" w:eastAsia="Arial" w:hAnsi="Arial" w:cs="Arial"/>
+          <w:b/>
+          <w:sz w:val="20"/>
+          <w:szCs w:val="20"/>
+        </w:rPr>
+        <w:t>ultimoOrden</w:t>
+      </w:r>
+      <w:proofErr w:type="spellEnd"/>
+      <w:r>
+        <w:rPr>
+          <w:rFonts w:ascii="Arial" w:eastAsia="Arial" w:hAnsi="Arial" w:cs="Arial"/>
+          <w:b/>
+          <w:sz w:val="20"/>
+          <w:szCs w:val="20"/>
+        </w:rPr>
+        <w:t>}</w:t>
+      </w:r>
+      <w:r>
+        <w:rPr>
+          <w:rFonts w:ascii="Arial" w:eastAsia="Arial" w:hAnsi="Arial" w:cs="Arial"/>
+          <w:b/>
           <w:sz w:val="20"/>
           <w:szCs w:val="20"/>
         </w:rPr>
@@ -2572,450 +2470,268 @@
           <w:sz w:val="20"/>
           <w:szCs w:val="20"/>
         </w:rPr>
-        <w:t>de mérito, o en su caso, justifique su improcedencia</w:t>
-      </w:r>
-      <w:bookmarkEnd w:id="39"/>
-      <w:r>
-        <w:rPr>
-          <w:rFonts w:ascii="Arial" w:eastAsia="Arial" w:hAnsi="Arial" w:cs="Arial"/>
-          <w:sz w:val="20"/>
-          <w:szCs w:val="20"/>
-        </w:rPr>
-        <w:t xml:space="preserve">, con el apercibimiento de que en caso de no dar cumplimiento en el plazo concedido, se </w:t>
-      </w:r>
-      <w:commentRangeStart w:id="42"/>
-      <w:r>
-        <w:rPr>
-          <w:rFonts w:ascii="Arial" w:eastAsia="Arial" w:hAnsi="Arial" w:cs="Arial"/>
-          <w:sz w:val="20"/>
-          <w:szCs w:val="20"/>
-        </w:rPr>
-        <w:t>entenderán por no atendidas ni justificadas dichas</w:t>
-      </w:r>
-      <w:r>
-        <w:rPr>
-          <w:rFonts w:ascii="Arial" w:eastAsia="Arial" w:hAnsi="Arial" w:cs="Arial"/>
-          <w:sz w:val="20"/>
-          <w:szCs w:val="20"/>
-        </w:rPr>
-        <w:t xml:space="preserve"> </w:t>
-      </w:r>
-      <w:r>
-        <w:rPr>
-          <w:rFonts w:ascii="Arial" w:eastAsia="Arial" w:hAnsi="Arial" w:cs="Arial"/>
-          <w:sz w:val="20"/>
-          <w:szCs w:val="20"/>
-        </w:rPr>
-        <w:t>recomendaciones</w:t>
-      </w:r>
-      <w:commentRangeEnd w:id="42"/>
+        <w:t xml:space="preserve">En términos de </w:t>
+      </w:r>
+      <w:r>
+        <w:rPr>
+          <w:rFonts w:ascii="Arial" w:eastAsia="Arial" w:hAnsi="Arial" w:cs="Arial"/>
+          <w:sz w:val="20"/>
+          <w:szCs w:val="20"/>
+        </w:rPr>
+        <w:t>L</w:t>
+      </w:r>
+      <w:r>
+        <w:rPr>
+          <w:rFonts w:ascii="Arial" w:eastAsia="Arial" w:hAnsi="Arial" w:cs="Arial"/>
+          <w:sz w:val="20"/>
+          <w:szCs w:val="20"/>
+        </w:rPr>
+        <w:t xml:space="preserve">ey, notifíquese </w:t>
+      </w:r>
+      <w:r>
+        <w:rPr>
+          <w:rFonts w:ascii="Arial" w:eastAsia="Arial" w:hAnsi="Arial" w:cs="Arial"/>
+          <w:sz w:val="20"/>
+          <w:szCs w:val="20"/>
+        </w:rPr>
+        <w:t>los acuerdos correspondientes</w:t>
+      </w:r>
+      <w:r>
+        <w:rPr>
+          <w:rFonts w:ascii="Arial" w:eastAsia="Arial" w:hAnsi="Arial" w:cs="Arial"/>
+          <w:sz w:val="20"/>
+          <w:szCs w:val="20"/>
+        </w:rPr>
+        <w:t xml:space="preserve"> a la </w:t>
+      </w:r>
+      <w:r>
+        <w:rPr>
+          <w:rFonts w:ascii="Arial" w:eastAsia="Arial" w:hAnsi="Arial" w:cs="Arial"/>
+          <w:sz w:val="20"/>
+          <w:szCs w:val="20"/>
+        </w:rPr>
+        <w:t>${siPRAS</w:t>
+      </w:r>
+      <w:r>
+        <w:rPr>
+          <w:rFonts w:ascii="Arial" w:eastAsia="Arial" w:hAnsi="Arial" w:cs="Arial"/>
+          <w:sz w:val="20"/>
+          <w:szCs w:val="20"/>
+        </w:rPr>
+        <w:t>02</w:t>
+      </w:r>
+      <w:r>
+        <w:rPr>
+          <w:rFonts w:ascii="Arial" w:eastAsia="Arial" w:hAnsi="Arial" w:cs="Arial"/>
+          <w:sz w:val="20"/>
+          <w:szCs w:val="20"/>
+        </w:rPr>
+        <w:t>}</w:t>
+      </w:r>
+      <w:r>
+        <w:rPr>
+          <w:rFonts w:ascii="Arial" w:eastAsia="Arial" w:hAnsi="Arial" w:cs="Arial"/>
+          <w:sz w:val="20"/>
+          <w:szCs w:val="20"/>
+        </w:rPr>
+        <w:t>, o a su equivalente.</w:t>
+      </w:r>
+      <w:r>
+        <w:rPr>
+          <w:rFonts w:ascii="Arial" w:hAnsi="Arial" w:cs="Arial"/>
+          <w:sz w:val="20"/>
+          <w:szCs w:val="20"/>
+        </w:rPr>
+        <w:commentReference w:id="37"/>
+      </w:r>
+    </w:p>
+    <w:p>
+      <w:pPr>
+        <w:spacing w:before="240" w:after="240" w:line="276" w:lineRule="auto"/>
+        <w:jc w:val="both"/>
+        <w:rPr>
+          <w:rFonts w:ascii="Arial" w:eastAsia="Arial" w:hAnsi="Arial" w:cs="Arial"/>
+          <w:sz w:val="20"/>
+          <w:szCs w:val="20"/>
+        </w:rPr>
+      </w:pPr>
+      <w:r>
+        <w:rPr>
+          <w:rFonts w:ascii="Arial" w:eastAsia="Arial" w:hAnsi="Arial" w:cs="Arial"/>
+          <w:sz w:val="20"/>
+          <w:szCs w:val="20"/>
+        </w:rPr>
+        <w:t xml:space="preserve">Así lo acordó y firma Luis Ignacio Sierra Villa, Titular de la Unidad de Seguimiento del Órgano Superior de Fiscalización del Estado de México, a los </w:t>
+      </w:r>
+      <w:r>
+        <w:rPr>
+          <w:rFonts w:ascii="Arial" w:eastAsia="Arial" w:hAnsi="Arial" w:cs="Arial"/>
+          <w:sz w:val="20"/>
+          <w:szCs w:val="20"/>
+        </w:rPr>
+        <w:t>${</w:t>
+      </w:r>
+      <w:proofErr w:type="spellStart"/>
+      <w:r>
+        <w:rPr>
+          <w:rFonts w:ascii="Arial" w:eastAsia="Arial" w:hAnsi="Arial" w:cs="Arial"/>
+          <w:sz w:val="20"/>
+          <w:szCs w:val="20"/>
+        </w:rPr>
+        <w:t>fechahoy</w:t>
+      </w:r>
+      <w:proofErr w:type="spellEnd"/>
+      <w:r>
+        <w:rPr>
+          <w:rFonts w:ascii="Arial" w:eastAsia="Arial" w:hAnsi="Arial" w:cs="Arial"/>
+          <w:sz w:val="20"/>
+          <w:szCs w:val="20"/>
+        </w:rPr>
+        <w:t>}</w:t>
+      </w:r>
+      <w:r>
+        <w:rPr>
+          <w:rFonts w:ascii="Arial" w:eastAsia="Arial" w:hAnsi="Arial" w:cs="Arial"/>
+          <w:sz w:val="20"/>
+          <w:szCs w:val="20"/>
+        </w:rPr>
+        <w:t>.</w:t>
+      </w:r>
+      <w:bookmarkEnd w:id="0"/>
+    </w:p>
+    <w:p>
+      <w:pPr>
+        <w:spacing w:before="240" w:after="240" w:line="276" w:lineRule="auto"/>
+        <w:jc w:val="both"/>
+        <w:rPr>
+          <w:rFonts w:ascii="Arial" w:eastAsia="Arial" w:hAnsi="Arial" w:cs="Arial"/>
+          <w:sz w:val="12"/>
+          <w:szCs w:val="12"/>
+        </w:rPr>
+      </w:pPr>
+      <w:bookmarkStart w:id="38" w:name="_GoBack"/>
+      <w:bookmarkEnd w:id="38"/>
+    </w:p>
+    <w:p>
+      <w:pPr>
+        <w:spacing w:before="240" w:after="240" w:line="276" w:lineRule="auto"/>
+        <w:jc w:val="both"/>
+        <w:rPr>
+          <w:rFonts w:ascii="Arial" w:eastAsia="Arial" w:hAnsi="Arial" w:cs="Arial"/>
+          <w:sz w:val="12"/>
+          <w:szCs w:val="12"/>
+        </w:rPr>
+      </w:pPr>
+    </w:p>
+    <w:p>
+      <w:pPr>
+        <w:spacing w:before="240" w:after="240" w:line="276" w:lineRule="auto"/>
+        <w:jc w:val="both"/>
+        <w:rPr>
+          <w:rFonts w:ascii="Arial" w:eastAsia="Arial" w:hAnsi="Arial" w:cs="Arial"/>
+          <w:sz w:val="12"/>
+          <w:szCs w:val="12"/>
+        </w:rPr>
+      </w:pPr>
+    </w:p>
+    <w:p>
+      <w:pPr>
+        <w:spacing w:before="240" w:after="240" w:line="276" w:lineRule="auto"/>
+        <w:jc w:val="both"/>
+        <w:rPr>
+          <w:rFonts w:ascii="Arial" w:eastAsia="Arial" w:hAnsi="Arial" w:cs="Arial"/>
+          <w:sz w:val="12"/>
+          <w:szCs w:val="12"/>
+        </w:rPr>
+      </w:pPr>
+    </w:p>
+    <w:p>
+      <w:pPr>
+        <w:spacing w:before="240" w:after="240" w:line="276" w:lineRule="auto"/>
+        <w:jc w:val="both"/>
+        <w:rPr>
+          <w:rFonts w:ascii="Arial" w:eastAsia="Arial" w:hAnsi="Arial" w:cs="Arial"/>
+          <w:sz w:val="12"/>
+          <w:szCs w:val="12"/>
+        </w:rPr>
+      </w:pPr>
+    </w:p>
+    <w:p>
+      <w:pPr>
+        <w:spacing w:before="240" w:after="240" w:line="276" w:lineRule="auto"/>
+        <w:jc w:val="both"/>
+        <w:rPr>
+          <w:rFonts w:ascii="Arial" w:eastAsia="Arial" w:hAnsi="Arial" w:cs="Arial"/>
+          <w:sz w:val="12"/>
+          <w:szCs w:val="12"/>
+        </w:rPr>
+      </w:pPr>
+    </w:p>
+    <w:p>
+      <w:pPr>
+        <w:spacing w:before="240" w:after="240" w:line="276" w:lineRule="auto"/>
+        <w:jc w:val="both"/>
+        <w:rPr>
+          <w:rFonts w:ascii="Arial" w:eastAsia="Arial" w:hAnsi="Arial" w:cs="Arial"/>
+          <w:sz w:val="12"/>
+          <w:szCs w:val="12"/>
+        </w:rPr>
+      </w:pPr>
+    </w:p>
+    <w:p>
+      <w:pPr>
+        <w:spacing w:before="240" w:after="240" w:line="276" w:lineRule="auto"/>
+        <w:jc w:val="both"/>
+        <w:rPr>
+          <w:rFonts w:ascii="Arial" w:eastAsia="Arial" w:hAnsi="Arial" w:cs="Arial"/>
+          <w:sz w:val="12"/>
+          <w:szCs w:val="12"/>
+        </w:rPr>
+      </w:pPr>
+    </w:p>
+    <w:p>
+      <w:pPr>
+        <w:spacing w:before="240" w:after="240" w:line="276" w:lineRule="auto"/>
+        <w:jc w:val="both"/>
+        <w:rPr>
+          <w:rFonts w:ascii="Arial" w:eastAsia="Arial" w:hAnsi="Arial" w:cs="Arial"/>
+          <w:sz w:val="12"/>
+          <w:szCs w:val="12"/>
+        </w:rPr>
+      </w:pPr>
+    </w:p>
+    <w:permEnd w:id="108554753"/>
+    <w:p>
+      <w:pPr>
+        <w:spacing w:after="0" w:line="276" w:lineRule="auto"/>
+        <w:rPr>
+          <w:sz w:val="12"/>
+          <w:szCs w:val="12"/>
+        </w:rPr>
+      </w:pPr>
+      <w:r>
+        <w:rPr>
+          <w:rFonts w:ascii="Arial" w:eastAsia="Arial" w:hAnsi="Arial" w:cs="Arial"/>
+          <w:sz w:val="12"/>
+          <w:szCs w:val="12"/>
+        </w:rPr>
+        <w:t>LISV/</w:t>
+      </w:r>
+      <w:r>
+        <w:rPr>
+          <w:rFonts w:ascii="Arial" w:eastAsia="Arial" w:hAnsi="Arial" w:cs="Arial"/>
+          <w:sz w:val="12"/>
+          <w:szCs w:val="12"/>
+        </w:rPr>
+        <w:t>${iniciales}</w:t>
+      </w:r>
       <w:r>
         <w:rPr>
           <w:rStyle w:val="Refdecomentario"/>
           <w:rFonts w:ascii="Times New Roman" w:eastAsia="Times New Roman" w:hAnsi="Times New Roman" w:cs="Times New Roman"/>
           <w:lang w:val="es-ES_tradnl" w:eastAsia="es-ES"/>
         </w:rPr>
-        <w:commentReference w:id="42"/>
-      </w:r>
-      <w:commentRangeEnd w:id="40"/>
-      <w:r>
-        <w:rPr>
-          <w:rStyle w:val="Refdecomentario"/>
-          <w:rFonts w:ascii="Times New Roman" w:eastAsia="Times New Roman" w:hAnsi="Times New Roman" w:cs="Times New Roman"/>
-          <w:lang w:val="es-ES_tradnl" w:eastAsia="es-ES"/>
-        </w:rPr>
-        <w:commentReference w:id="40"/>
-      </w:r>
-      <w:r>
-        <w:rPr>
-          <w:rFonts w:ascii="Arial" w:eastAsia="Arial" w:hAnsi="Arial" w:cs="Arial"/>
-          <w:sz w:val="20"/>
-          <w:szCs w:val="20"/>
-        </w:rPr>
-        <w:t>.</w:t>
-      </w:r>
-    </w:p>
-    <w:p>
-      <w:pPr>
-        <w:spacing w:before="240" w:after="240" w:line="276" w:lineRule="auto"/>
-        <w:jc w:val="both"/>
-        <w:rPr>
-          <w:rFonts w:ascii="Arial" w:hAnsi="Arial" w:cs="Arial"/>
-          <w:b/>
-          <w:sz w:val="20"/>
-          <w:szCs w:val="20"/>
-          <w:u w:val="single"/>
-        </w:rPr>
-      </w:pPr>
-      <w:bookmarkStart w:id="43" w:name="_Hlk89870601"/>
-      <w:bookmarkEnd w:id="31"/>
-      <w:r>
-        <w:rPr>
-          <w:rFonts w:ascii="Arial" w:hAnsi="Arial" w:cs="Arial"/>
-          <w:sz w:val="20"/>
-          <w:szCs w:val="20"/>
-        </w:rPr>
-        <w:t xml:space="preserve">La información y/o documentación que exhiba la entidad fiscalizada en relación a las observaciones de mérito, </w:t>
-      </w:r>
-      <w:r>
-        <w:rPr>
-          <w:rFonts w:ascii="Arial" w:hAnsi="Arial" w:cs="Arial"/>
-          <w:b/>
-          <w:sz w:val="20"/>
-          <w:szCs w:val="20"/>
-          <w:u w:val="single"/>
-        </w:rPr>
-        <w:t>deberá presentarse en medio impreso, digital y certificada.</w:t>
-      </w:r>
-    </w:p>
-    <w:bookmarkEnd w:id="43"/>
-    <w:p>
-      <w:pPr>
-        <w:spacing w:before="240" w:after="240" w:line="276" w:lineRule="auto"/>
-        <w:jc w:val="both"/>
-        <w:rPr>
-          <w:rFonts w:ascii="Arial" w:eastAsia="Arial" w:hAnsi="Arial" w:cs="Arial"/>
-          <w:sz w:val="20"/>
-          <w:szCs w:val="20"/>
-        </w:rPr>
-      </w:pPr>
-      <w:r>
-        <w:rPr>
-          <w:rFonts w:ascii="Arial" w:eastAsia="Arial" w:hAnsi="Arial" w:cs="Arial"/>
-          <w:b/>
-          <w:sz w:val="20"/>
-          <w:szCs w:val="20"/>
-        </w:rPr>
-        <w:t>SÉPTIMO</w:t>
-      </w:r>
-      <w:r>
-        <w:rPr>
-          <w:rFonts w:ascii="Arial" w:eastAsia="Arial" w:hAnsi="Arial" w:cs="Arial"/>
-          <w:b/>
-          <w:sz w:val="20"/>
-          <w:szCs w:val="20"/>
-        </w:rPr>
-        <w:t xml:space="preserve">. </w:t>
-      </w:r>
-      <w:r>
-        <w:rPr>
-          <w:rFonts w:ascii="Arial" w:eastAsia="Arial" w:hAnsi="Arial" w:cs="Arial"/>
-          <w:sz w:val="20"/>
-          <w:szCs w:val="20"/>
-        </w:rPr>
-        <w:t xml:space="preserve">En términos de </w:t>
-      </w:r>
-      <w:r>
-        <w:rPr>
-          <w:rFonts w:ascii="Arial" w:eastAsia="Arial" w:hAnsi="Arial" w:cs="Arial"/>
-          <w:sz w:val="20"/>
-          <w:szCs w:val="20"/>
-        </w:rPr>
-        <w:t>L</w:t>
-      </w:r>
-      <w:r>
-        <w:rPr>
-          <w:rFonts w:ascii="Arial" w:eastAsia="Arial" w:hAnsi="Arial" w:cs="Arial"/>
-          <w:sz w:val="20"/>
-          <w:szCs w:val="20"/>
-        </w:rPr>
-        <w:t xml:space="preserve">ey, notifíquese </w:t>
-      </w:r>
-      <w:r>
-        <w:rPr>
-          <w:rFonts w:ascii="Arial" w:eastAsia="Arial" w:hAnsi="Arial" w:cs="Arial"/>
-          <w:sz w:val="20"/>
-          <w:szCs w:val="20"/>
-        </w:rPr>
-        <w:t>los acuerdos correspondientes</w:t>
-      </w:r>
-      <w:r>
-        <w:rPr>
-          <w:rFonts w:ascii="Arial" w:eastAsia="Arial" w:hAnsi="Arial" w:cs="Arial"/>
-          <w:sz w:val="20"/>
-          <w:szCs w:val="20"/>
-        </w:rPr>
-        <w:t xml:space="preserve"> a la entidad fiscalizada y </w:t>
-      </w:r>
-      <w:sdt>
-        <w:sdtPr>
-          <w:rPr>
-            <w:rFonts w:ascii="Arial" w:hAnsi="Arial" w:cs="Arial"/>
-            <w:sz w:val="20"/>
-            <w:szCs w:val="20"/>
-          </w:rPr>
-          <w:tag w:val="goog_rdk_45"/>
-          <w:id w:val="-982378009"/>
-        </w:sdtPr>
-        <w:sdtEndPr/>
-        <w:sdtContent>
-          <w:commentRangeStart w:id="44"/>
-        </w:sdtContent>
-      </w:sdt>
-      <w:r>
-        <w:rPr>
-          <w:rFonts w:ascii="Arial" w:eastAsia="Arial" w:hAnsi="Arial" w:cs="Arial"/>
-          <w:sz w:val="20"/>
-          <w:szCs w:val="20"/>
-        </w:rPr>
-        <w:t xml:space="preserve">al Órgano Interno de Control de </w:t>
-      </w:r>
-      <w:sdt>
-        <w:sdtPr>
-          <w:rPr>
-            <w:rFonts w:ascii="Arial" w:hAnsi="Arial" w:cs="Arial"/>
-            <w:sz w:val="20"/>
-            <w:szCs w:val="20"/>
-          </w:rPr>
-          <w:tag w:val="goog_rdk_46"/>
-          <w:id w:val="-172957822"/>
-        </w:sdtPr>
-        <w:sdtEndPr/>
-        <w:sdtContent>
-          <w:commentRangeStart w:id="45"/>
-        </w:sdtContent>
-      </w:sdt>
-      <w:r>
-        <w:rPr>
-          <w:rFonts w:ascii="Arial" w:eastAsia="Arial" w:hAnsi="Arial" w:cs="Arial"/>
-          <w:sz w:val="20"/>
-          <w:szCs w:val="20"/>
-        </w:rPr>
-        <w:t>${</w:t>
-      </w:r>
-      <w:proofErr w:type="spellStart"/>
-      <w:r>
-        <w:rPr>
-          <w:rFonts w:ascii="Arial" w:eastAsia="Arial" w:hAnsi="Arial" w:cs="Arial"/>
-          <w:sz w:val="20"/>
-          <w:szCs w:val="20"/>
-        </w:rPr>
-        <w:t>entidad_fiscalizable</w:t>
-      </w:r>
-      <w:proofErr w:type="spellEnd"/>
-      <w:r>
-        <w:rPr>
-          <w:rFonts w:ascii="Arial" w:eastAsia="Arial" w:hAnsi="Arial" w:cs="Arial"/>
-          <w:sz w:val="20"/>
-          <w:szCs w:val="20"/>
-        </w:rPr>
-        <w:t>}</w:t>
-      </w:r>
-      <w:bookmarkStart w:id="46" w:name="_GoBack"/>
-      <w:bookmarkEnd w:id="46"/>
-      <w:commentRangeEnd w:id="44"/>
-      <w:r>
-        <w:rPr>
-          <w:rFonts w:ascii="Arial" w:hAnsi="Arial" w:cs="Arial"/>
-          <w:sz w:val="20"/>
-          <w:szCs w:val="20"/>
-        </w:rPr>
-        <w:commentReference w:id="44"/>
-      </w:r>
-      <w:commentRangeEnd w:id="45"/>
-      <w:r>
-        <w:rPr>
-          <w:rFonts w:ascii="Arial" w:eastAsia="Arial" w:hAnsi="Arial" w:cs="Arial"/>
-          <w:sz w:val="20"/>
-          <w:szCs w:val="20"/>
-        </w:rPr>
-        <w:t>, o a su equivalente.</w:t>
-      </w:r>
-      <w:r>
-        <w:rPr>
-          <w:rFonts w:ascii="Arial" w:hAnsi="Arial" w:cs="Arial"/>
-          <w:sz w:val="20"/>
-          <w:szCs w:val="20"/>
-        </w:rPr>
-        <w:commentReference w:id="45"/>
-      </w:r>
-    </w:p>
-    <w:p>
-      <w:pPr>
-        <w:spacing w:before="240" w:after="240" w:line="276" w:lineRule="auto"/>
-        <w:jc w:val="both"/>
-        <w:rPr>
-          <w:rFonts w:ascii="Arial" w:eastAsia="Arial" w:hAnsi="Arial" w:cs="Arial"/>
-          <w:sz w:val="20"/>
-          <w:szCs w:val="20"/>
-        </w:rPr>
-      </w:pPr>
-      <w:r>
-        <w:rPr>
-          <w:rFonts w:ascii="Arial" w:eastAsia="Arial" w:hAnsi="Arial" w:cs="Arial"/>
-          <w:sz w:val="20"/>
-          <w:szCs w:val="20"/>
-        </w:rPr>
-        <w:t xml:space="preserve">Así lo acordó y firma Luis Ignacio Sierra Villa, Titular de la Unidad de Seguimiento del Órgano Superior de Fiscalización del Estado de México, a los </w:t>
-      </w:r>
-      <w:r>
-        <w:rPr>
-          <w:rFonts w:ascii="Arial" w:eastAsia="Arial" w:hAnsi="Arial" w:cs="Arial"/>
-          <w:sz w:val="20"/>
-          <w:szCs w:val="20"/>
-        </w:rPr>
-        <w:t>${</w:t>
-      </w:r>
-      <w:proofErr w:type="spellStart"/>
-      <w:r>
-        <w:rPr>
-          <w:rFonts w:ascii="Arial" w:eastAsia="Arial" w:hAnsi="Arial" w:cs="Arial"/>
-          <w:sz w:val="20"/>
-          <w:szCs w:val="20"/>
-        </w:rPr>
-        <w:t>fechahoy</w:t>
-      </w:r>
-      <w:proofErr w:type="spellEnd"/>
-      <w:r>
-        <w:rPr>
-          <w:rFonts w:ascii="Arial" w:eastAsia="Arial" w:hAnsi="Arial" w:cs="Arial"/>
-          <w:sz w:val="20"/>
-          <w:szCs w:val="20"/>
-        </w:rPr>
-        <w:t>}</w:t>
-      </w:r>
-      <w:r>
-        <w:rPr>
-          <w:rFonts w:ascii="Arial" w:eastAsia="Arial" w:hAnsi="Arial" w:cs="Arial"/>
-          <w:sz w:val="20"/>
-          <w:szCs w:val="20"/>
-        </w:rPr>
-        <w:t>.</w:t>
-      </w:r>
-      <w:bookmarkEnd w:id="0"/>
-    </w:p>
-    <w:p>
-      <w:pPr>
-        <w:spacing w:before="240" w:after="240" w:line="276" w:lineRule="auto"/>
-        <w:jc w:val="both"/>
-        <w:rPr>
-          <w:rFonts w:ascii="Arial" w:eastAsia="Arial" w:hAnsi="Arial" w:cs="Arial"/>
-          <w:sz w:val="12"/>
-          <w:szCs w:val="12"/>
-        </w:rPr>
-      </w:pPr>
-    </w:p>
-    <w:p>
-      <w:pPr>
-        <w:spacing w:before="240" w:after="240" w:line="276" w:lineRule="auto"/>
-        <w:jc w:val="both"/>
-        <w:rPr>
-          <w:rFonts w:ascii="Arial" w:eastAsia="Arial" w:hAnsi="Arial" w:cs="Arial"/>
-          <w:sz w:val="12"/>
-          <w:szCs w:val="12"/>
-        </w:rPr>
-      </w:pPr>
-    </w:p>
-    <w:p>
-      <w:pPr>
-        <w:spacing w:before="240" w:after="240" w:line="276" w:lineRule="auto"/>
-        <w:jc w:val="both"/>
-        <w:rPr>
-          <w:rFonts w:ascii="Arial" w:eastAsia="Arial" w:hAnsi="Arial" w:cs="Arial"/>
-          <w:sz w:val="12"/>
-          <w:szCs w:val="12"/>
-        </w:rPr>
-      </w:pPr>
-    </w:p>
-    <w:p>
-      <w:pPr>
-        <w:spacing w:before="240" w:after="240" w:line="276" w:lineRule="auto"/>
-        <w:jc w:val="both"/>
-        <w:rPr>
-          <w:rFonts w:ascii="Arial" w:eastAsia="Arial" w:hAnsi="Arial" w:cs="Arial"/>
-          <w:sz w:val="12"/>
-          <w:szCs w:val="12"/>
-        </w:rPr>
-      </w:pPr>
-    </w:p>
-    <w:p>
-      <w:pPr>
-        <w:spacing w:before="240" w:after="240" w:line="276" w:lineRule="auto"/>
-        <w:jc w:val="both"/>
-        <w:rPr>
-          <w:rFonts w:ascii="Arial" w:eastAsia="Arial" w:hAnsi="Arial" w:cs="Arial"/>
-          <w:sz w:val="12"/>
-          <w:szCs w:val="12"/>
-        </w:rPr>
-      </w:pPr>
-    </w:p>
-    <w:p>
-      <w:pPr>
-        <w:spacing w:before="240" w:after="240" w:line="276" w:lineRule="auto"/>
-        <w:jc w:val="both"/>
-        <w:rPr>
-          <w:rFonts w:ascii="Arial" w:eastAsia="Arial" w:hAnsi="Arial" w:cs="Arial"/>
-          <w:sz w:val="12"/>
-          <w:szCs w:val="12"/>
-        </w:rPr>
-      </w:pPr>
-    </w:p>
-    <w:p>
-      <w:pPr>
-        <w:spacing w:before="240" w:after="240" w:line="276" w:lineRule="auto"/>
-        <w:jc w:val="both"/>
-        <w:rPr>
-          <w:rFonts w:ascii="Arial" w:eastAsia="Arial" w:hAnsi="Arial" w:cs="Arial"/>
-          <w:sz w:val="12"/>
-          <w:szCs w:val="12"/>
-        </w:rPr>
-      </w:pPr>
-    </w:p>
-    <w:p>
-      <w:pPr>
-        <w:spacing w:before="240" w:after="240" w:line="276" w:lineRule="auto"/>
-        <w:jc w:val="both"/>
-        <w:rPr>
-          <w:rFonts w:ascii="Arial" w:eastAsia="Arial" w:hAnsi="Arial" w:cs="Arial"/>
-          <w:sz w:val="12"/>
-          <w:szCs w:val="12"/>
-        </w:rPr>
-      </w:pPr>
-    </w:p>
-    <w:p>
-      <w:pPr>
-        <w:spacing w:before="240" w:after="240" w:line="276" w:lineRule="auto"/>
-        <w:jc w:val="both"/>
-        <w:rPr>
-          <w:rFonts w:ascii="Arial" w:eastAsia="Arial" w:hAnsi="Arial" w:cs="Arial"/>
-          <w:sz w:val="12"/>
-          <w:szCs w:val="12"/>
-        </w:rPr>
-      </w:pPr>
-    </w:p>
-    <w:permEnd w:id="108554753"/>
-    <w:p>
-      <w:pPr>
-        <w:spacing w:after="0" w:line="276" w:lineRule="auto"/>
-        <w:rPr>
-          <w:sz w:val="12"/>
-          <w:szCs w:val="12"/>
-        </w:rPr>
-      </w:pPr>
-      <w:r>
-        <w:rPr>
-          <w:rFonts w:ascii="Arial" w:eastAsia="Arial" w:hAnsi="Arial" w:cs="Arial"/>
-          <w:sz w:val="12"/>
-          <w:szCs w:val="12"/>
-        </w:rPr>
-        <w:lastRenderedPageBreak/>
-        <w:t>LISV/</w:t>
-      </w:r>
-      <w:r>
-        <w:rPr>
-          <w:rFonts w:ascii="Arial" w:eastAsia="Arial" w:hAnsi="Arial" w:cs="Arial"/>
-          <w:sz w:val="12"/>
-          <w:szCs w:val="12"/>
-        </w:rPr>
-        <w:t>${iniciales}</w:t>
-      </w:r>
-      <w:r>
-        <w:rPr>
-          <w:rStyle w:val="Refdecomentario"/>
-          <w:rFonts w:ascii="Times New Roman" w:eastAsia="Times New Roman" w:hAnsi="Times New Roman" w:cs="Times New Roman"/>
-          <w:lang w:val="es-ES_tradnl" w:eastAsia="es-ES"/>
-        </w:rPr>
-        <w:commentReference w:id="47"/>
+        <w:commentReference w:id="39"/>
       </w:r>
       <w:r>
         <w:rPr>
@@ -3510,7 +3226,41 @@
       </w:r>
     </w:p>
   </w:comment>
-  <w:comment w:id="17" w:author="SINAI ALEJANDRA BUSTAMANTE SANCHEZ" w:date="2021-09-08T13:46:00Z" w:initials="">
+  <w:comment w:id="16" w:author="MELISSA FERNANDA DUARTE MANZANO [2]" w:date="2024-09-18T11:09:00Z" w:initials="MFDM">
+    <w:p>
+      <w:pPr>
+        <w:pStyle w:val="Textocomentario"/>
+      </w:pPr>
+      <w:r>
+        <w:rPr>
+          <w:rStyle w:val="Refdecomentario"/>
+        </w:rPr>
+        <w:annotationRef/>
+      </w:r>
+      <w:bookmarkStart w:id="17" w:name="_Hlk177550240"/>
+      <w:r>
+        <w:t>APARTADO QUE APLICA EXCLUSIVAMENTE CUANDO HAYA PRAS DE ORIGEN (EN INFORME DE AUDITORÍA)</w:t>
+      </w:r>
+      <w:bookmarkEnd w:id="17"/>
+    </w:p>
+  </w:comment>
+  <w:comment w:id="18" w:author="SINAI ALEJANDRA BUSTAMANTE SANCHEZ" w:date="2021-12-08T15:36:00Z" w:initials="SABS">
+    <w:p>
+      <w:pPr>
+        <w:pStyle w:val="Textocomentario"/>
+      </w:pPr>
+      <w:r>
+        <w:rPr>
+          <w:rStyle w:val="Refdecomentario"/>
+        </w:rPr>
+        <w:annotationRef/>
+      </w:r>
+      <w:r>
+        <w:t>Para recomendaciones</w:t>
+      </w:r>
+    </w:p>
+  </w:comment>
+  <w:comment w:id="20" w:author="SINAI ALEJANDRA BUSTAMANTE SANCHEZ" w:date="2021-09-08T13:46:00Z" w:initials="">
     <w:p>
       <w:pPr>
         <w:widowControl w:val="0"/>
@@ -3531,27 +3281,11 @@
           <w:rFonts w:ascii="Arial" w:eastAsia="Arial" w:hAnsi="Arial" w:cs="Arial"/>
           <w:color w:val="000000"/>
         </w:rPr>
-        <w:t>Entidad Fiscalizada</w:t>
+        <w:t>Titular de la Entidad auditada</w:t>
       </w:r>
     </w:p>
   </w:comment>
-  <w:comment w:id="18" w:author="MELISSA FERNANDA DUARTE MANZANO [2]" w:date="2024-09-18T11:12:00Z" w:initials="MFDM">
-    <w:p>
-      <w:pPr>
-        <w:pStyle w:val="Textocomentario"/>
-      </w:pPr>
-      <w:r>
-        <w:rPr>
-          <w:rStyle w:val="Refdecomentario"/>
-        </w:rPr>
-        <w:annotationRef/>
-      </w:r>
-      <w:r>
-        <w:t>SINGULAR O PLURAL</w:t>
-      </w:r>
-    </w:p>
-  </w:comment>
-  <w:comment w:id="19" w:author="SINAI ALEJANDRA BUSTAMANTE SANCHEZ" w:date="2021-09-08T13:46:00Z" w:initials="">
+  <w:comment w:id="21" w:author="SINAI ALEJANDRA BUSTAMANTE SANCHEZ" w:date="2021-09-08T13:46:00Z" w:initials="">
     <w:p>
       <w:pPr>
         <w:widowControl w:val="0"/>
@@ -3572,45 +3306,25 @@
           <w:rFonts w:ascii="Arial" w:eastAsia="Arial" w:hAnsi="Arial" w:cs="Arial"/>
           <w:color w:val="000000"/>
         </w:rPr>
-        <w:t>Estatal o Municipal</w:t>
-      </w:r>
-    </w:p>
-  </w:comment>
-  <w:comment w:id="16" w:author="MELISSA FERNANDA DUARTE MANZANO [2]" w:date="2024-09-18T11:09:00Z" w:initials="MFDM">
-    <w:p>
-      <w:pPr>
-        <w:pStyle w:val="Textocomentario"/>
-      </w:pPr>
-      <w:r>
-        <w:rPr>
-          <w:rStyle w:val="Refdecomentario"/>
-        </w:rPr>
-        <w:annotationRef/>
-      </w:r>
-      <w:bookmarkStart w:id="20" w:name="_Hlk177550240"/>
-      <w:r>
-        <w:t>APARTADO QUE APLICA EXCLUSIVAMENTE CUANDO HAYA PRAS DE ORIGEN (EN INFORME DE AUDITORÍA)</w:t>
-      </w:r>
-      <w:bookmarkEnd w:id="20"/>
-    </w:p>
-  </w:comment>
-  <w:comment w:id="21" w:author="SINAI ALEJANDRA BUSTAMANTE SANCHEZ" w:date="2021-12-08T15:36:00Z" w:initials="SABS">
-    <w:p>
-      <w:pPr>
-        <w:pStyle w:val="Textocomentario"/>
-      </w:pPr>
-      <w:r>
-        <w:rPr>
-          <w:rStyle w:val="Refdecomentario"/>
-        </w:rPr>
-        <w:annotationRef/>
-      </w:r>
-      <w:r>
-        <w:t>Para recomendaciones</w:t>
-      </w:r>
-    </w:p>
-  </w:comment>
-  <w:comment w:id="23" w:author="SINAI ALEJANDRA BUSTAMANTE SANCHEZ" w:date="2021-09-08T13:46:00Z" w:initials="">
+        <w:t xml:space="preserve">Incluir el cargo del titular de la Entidad, para el caso de los </w:t>
+      </w:r>
+      <w:proofErr w:type="gramStart"/>
+      <w:r>
+        <w:rPr>
+          <w:rFonts w:ascii="Arial" w:eastAsia="Arial" w:hAnsi="Arial" w:cs="Arial"/>
+          <w:color w:val="000000"/>
+        </w:rPr>
+        <w:t>Presidentes</w:t>
+      </w:r>
+      <w:proofErr w:type="gramEnd"/>
+      <w:r>
+        <w:rPr>
+          <w:rFonts w:ascii="Arial" w:eastAsia="Arial" w:hAnsi="Arial" w:cs="Arial"/>
+          <w:color w:val="000000"/>
+        </w:rPr>
+        <w:t xml:space="preserve"> debe ser de la siguiente forma:</w:t>
+      </w:r>
+    </w:p>
     <w:p>
       <w:pPr>
         <w:widowControl w:val="0"/>
@@ -3626,16 +3340,7 @@
           <w:color w:val="000000"/>
         </w:rPr>
       </w:pPr>
-      <w:r>
-        <w:rPr>
-          <w:rFonts w:ascii="Arial" w:eastAsia="Arial" w:hAnsi="Arial" w:cs="Arial"/>
-          <w:color w:val="000000"/>
-        </w:rPr>
-        <w:t>Titular de la Entidad auditada</w:t>
-      </w:r>
-    </w:p>
-  </w:comment>
-  <w:comment w:id="24" w:author="SINAI ALEJANDRA BUSTAMANTE SANCHEZ" w:date="2021-09-08T13:46:00Z" w:initials="">
+    </w:p>
     <w:p>
       <w:pPr>
         <w:widowControl w:val="0"/>
@@ -3654,27 +3359,68 @@
       <w:r>
         <w:rPr>
           <w:rFonts w:ascii="Arial" w:eastAsia="Arial" w:hAnsi="Arial" w:cs="Arial"/>
+          <w:b/>
+          <w:color w:val="FF0000"/>
+          <w:sz w:val="20"/>
+          <w:szCs w:val="20"/>
+        </w:rPr>
+        <w:t>Presidenta Municipal Constitucional</w:t>
+      </w:r>
+    </w:p>
+  </w:comment>
+  <w:comment w:id="22" w:author="MELISSA FERNANDA DUARTE MANZANO [2]" w:date="2024-11-12T10:18:00Z" w:initials="MFDM">
+    <w:p>
+      <w:pPr>
+        <w:pStyle w:val="Textocomentario"/>
+        <w:rPr>
+          <w:rFonts w:ascii="Arial" w:eastAsia="Arial" w:hAnsi="Arial" w:cs="Arial"/>
           <w:color w:val="000000"/>
         </w:rPr>
-        <w:t xml:space="preserve">Incluir el cargo del titular de la Entidad, para el caso de los </w:t>
-      </w:r>
-      <w:proofErr w:type="gramStart"/>
+      </w:pPr>
+      <w:r>
+        <w:rPr>
+          <w:rStyle w:val="Refdecomentario"/>
+        </w:rPr>
+        <w:annotationRef/>
+      </w:r>
       <w:r>
         <w:rPr>
           <w:rFonts w:ascii="Arial" w:eastAsia="Arial" w:hAnsi="Arial" w:cs="Arial"/>
           <w:color w:val="000000"/>
         </w:rPr>
-        <w:t>Presidentes</w:t>
-      </w:r>
-      <w:proofErr w:type="gramEnd"/>
+        <w:t>El día y hora se deberá solicitar con quién lleve el control de las fechas y horarios.</w:t>
+      </w:r>
+    </w:p>
+    <w:p>
+      <w:pPr>
+        <w:pStyle w:val="Textocomentario"/>
+      </w:pPr>
+      <w:r>
+        <w:t>Señalar con letra</w:t>
+      </w:r>
+    </w:p>
+  </w:comment>
+  <w:comment w:id="23" w:author="MELISSA FERNANDA DUARTE MANZANO [2]" w:date="2024-11-12T10:18:00Z" w:initials="MFDM">
+    <w:p>
+      <w:pPr>
+        <w:pStyle w:val="Textocomentario"/>
+      </w:pPr>
+      <w:r>
+        <w:rPr>
+          <w:rStyle w:val="Refdecomentario"/>
+        </w:rPr>
+        <w:annotationRef/>
+      </w:r>
       <w:r>
         <w:rPr>
           <w:rFonts w:ascii="Arial" w:eastAsia="Arial" w:hAnsi="Arial" w:cs="Arial"/>
           <w:color w:val="000000"/>
         </w:rPr>
-        <w:t xml:space="preserve"> debe ser de la siguiente forma:</w:t>
-      </w:r>
-    </w:p>
+        <w:t>El día y hora se deberá solicitar con quién lleve el control de las fechas y horarios</w:t>
+      </w:r>
+    </w:p>
+  </w:comment>
+  <w:comment w:id="24" w:author="SINAI ALEJANDRA BUSTAMANTE SANCHEZ" w:date="2021-09-08T13:46:00Z" w:initials="">
     <w:p>
       <w:pPr>
         <w:widowControl w:val="0"/>
@@ -3690,7 +3436,16 @@
           <w:color w:val="000000"/>
         </w:rPr>
       </w:pPr>
-    </w:p>
+      <w:r>
+        <w:rPr>
+          <w:rFonts w:ascii="Arial" w:eastAsia="Arial" w:hAnsi="Arial" w:cs="Arial"/>
+          <w:color w:val="000000"/>
+        </w:rPr>
+        <w:t>Titular de la Entidad auditada</w:t>
+      </w:r>
+    </w:p>
+  </w:comment>
+  <w:comment w:id="25" w:author="MELISSA FERNANDA DUARTE MANZANO [2]" w:date="2025-01-13T09:52:00Z" w:initials="MFDM">
     <w:p>
       <w:pPr>
         <w:widowControl w:val="0"/>
@@ -3708,69 +3463,34 @@
       </w:pPr>
       <w:r>
         <w:rPr>
-          <w:rFonts w:ascii="Arial" w:eastAsia="Arial" w:hAnsi="Arial" w:cs="Arial"/>
-          <w:b/>
-          <w:color w:val="FF0000"/>
-          <w:sz w:val="20"/>
-          <w:szCs w:val="20"/>
-        </w:rPr>
-        <w:t>Presidenta Municipal Constitucional</w:t>
-      </w:r>
-    </w:p>
-  </w:comment>
-  <w:comment w:id="25" w:author="MELISSA FERNANDA DUARTE MANZANO [2]" w:date="2024-11-12T10:18:00Z" w:initials="MFDM">
-    <w:p>
-      <w:pPr>
-        <w:pStyle w:val="Textocomentario"/>
+          <w:rStyle w:val="Refdecomentario"/>
+        </w:rPr>
+        <w:annotationRef/>
+      </w:r>
+      <w:r>
         <w:rPr>
           <w:rFonts w:ascii="Arial" w:eastAsia="Arial" w:hAnsi="Arial" w:cs="Arial"/>
           <w:color w:val="000000"/>
         </w:rPr>
-      </w:pPr>
-      <w:r>
-        <w:rPr>
-          <w:rStyle w:val="Refdecomentario"/>
-        </w:rPr>
-        <w:annotationRef/>
-      </w:r>
+        <w:t xml:space="preserve">Incluir el cargo del titular de la Entidad, para el caso de los </w:t>
+      </w:r>
+      <w:proofErr w:type="gramStart"/>
       <w:r>
         <w:rPr>
           <w:rFonts w:ascii="Arial" w:eastAsia="Arial" w:hAnsi="Arial" w:cs="Arial"/>
           <w:color w:val="000000"/>
         </w:rPr>
-        <w:t>El día y hora se deberá solicitar con quién lleve el control de las fechas y horarios.</w:t>
-      </w:r>
-    </w:p>
-    <w:p>
-      <w:pPr>
-        <w:pStyle w:val="Textocomentario"/>
-      </w:pPr>
-      <w:r>
-        <w:t>Señalar con letra</w:t>
-      </w:r>
-    </w:p>
-  </w:comment>
-  <w:comment w:id="26" w:author="MELISSA FERNANDA DUARTE MANZANO [2]" w:date="2024-11-12T10:18:00Z" w:initials="MFDM">
-    <w:p>
-      <w:pPr>
-        <w:pStyle w:val="Textocomentario"/>
-      </w:pPr>
-      <w:r>
-        <w:rPr>
-          <w:rStyle w:val="Refdecomentario"/>
-        </w:rPr>
-        <w:annotationRef/>
-      </w:r>
+        <w:t>Presidentes</w:t>
+      </w:r>
+      <w:proofErr w:type="gramEnd"/>
       <w:r>
         <w:rPr>
           <w:rFonts w:ascii="Arial" w:eastAsia="Arial" w:hAnsi="Arial" w:cs="Arial"/>
           <w:color w:val="000000"/>
         </w:rPr>
-        <w:t>El día y hora se deberá solicitar con quién lleve el control de las fechas y horarios</w:t>
-      </w:r>
-    </w:p>
-  </w:comment>
-  <w:comment w:id="27" w:author="SINAI ALEJANDRA BUSTAMANTE SANCHEZ" w:date="2021-09-08T13:46:00Z" w:initials="">
+        <w:t xml:space="preserve"> debe ser de la siguiente forma:</w:t>
+      </w:r>
+    </w:p>
     <w:p>
       <w:pPr>
         <w:widowControl w:val="0"/>
@@ -3786,16 +3506,7 @@
           <w:color w:val="000000"/>
         </w:rPr>
       </w:pPr>
-      <w:r>
-        <w:rPr>
-          <w:rFonts w:ascii="Arial" w:eastAsia="Arial" w:hAnsi="Arial" w:cs="Arial"/>
-          <w:color w:val="000000"/>
-        </w:rPr>
-        <w:t>Titular de la Entidad auditada</w:t>
-      </w:r>
-    </w:p>
-  </w:comment>
-  <w:comment w:id="28" w:author="MELISSA FERNANDA DUARTE MANZANO [2]" w:date="2025-01-13T09:52:00Z" w:initials="MFDM">
+    </w:p>
     <w:p>
       <w:pPr>
         <w:widowControl w:val="0"/>
@@ -3813,34 +3524,94 @@
       </w:pPr>
       <w:r>
         <w:rPr>
+          <w:rFonts w:ascii="Arial" w:eastAsia="Arial" w:hAnsi="Arial" w:cs="Arial"/>
+          <w:b/>
+          <w:color w:val="FF0000"/>
+          <w:sz w:val="20"/>
+          <w:szCs w:val="20"/>
+        </w:rPr>
+        <w:t>Presidenta Municipal Constitucional</w:t>
+      </w:r>
+    </w:p>
+    <w:p>
+      <w:pPr>
+        <w:pStyle w:val="Textocomentario"/>
+      </w:pPr>
+    </w:p>
+  </w:comment>
+  <w:comment w:id="26" w:author="MELISSA FERNANDA DUARTE MANZANO [2]" w:date="2025-01-09T17:43:00Z" w:initials="MFDM">
+    <w:p>
+      <w:pPr>
+        <w:pStyle w:val="Textocomentario"/>
+      </w:pPr>
+      <w:r>
+        <w:rPr>
           <w:rStyle w:val="Refdecomentario"/>
         </w:rPr>
         <w:annotationRef/>
       </w:r>
       <w:r>
-        <w:rPr>
-          <w:rFonts w:ascii="Arial" w:eastAsia="Arial" w:hAnsi="Arial" w:cs="Arial"/>
-          <w:color w:val="000000"/>
-        </w:rPr>
-        <w:t xml:space="preserve">Incluir el cargo del titular de la Entidad, para el caso de los </w:t>
-      </w:r>
-      <w:proofErr w:type="gramStart"/>
-      <w:r>
-        <w:rPr>
-          <w:rFonts w:ascii="Arial" w:eastAsia="Arial" w:hAnsi="Arial" w:cs="Arial"/>
-          <w:color w:val="000000"/>
-        </w:rPr>
-        <w:t>Presidentes</w:t>
-      </w:r>
-      <w:proofErr w:type="gramEnd"/>
-      <w:r>
-        <w:rPr>
-          <w:rFonts w:ascii="Arial" w:eastAsia="Arial" w:hAnsi="Arial" w:cs="Arial"/>
-          <w:color w:val="000000"/>
-        </w:rPr>
-        <w:t xml:space="preserve"> debe ser de la siguiente forma:</w:t>
-      </w:r>
-    </w:p>
+        <w:t>3 PARA ENTIDADES MUNICIPALES</w:t>
+      </w:r>
+    </w:p>
+    <w:p>
+      <w:pPr>
+        <w:pStyle w:val="Textocomentario"/>
+      </w:pPr>
+      <w:r>
+        <w:t>5 PARA ENTIDADES ESTATALES</w:t>
+      </w:r>
+    </w:p>
+  </w:comment>
+  <w:comment w:id="29" w:author="MELISSA FERNANDA DUARTE MANZANO [2]" w:date="2024-09-18T11:26:00Z" w:initials="MFDM">
+    <w:p>
+      <w:pPr>
+        <w:pStyle w:val="Textocomentario"/>
+      </w:pPr>
+      <w:r>
+        <w:rPr>
+          <w:rStyle w:val="Refdecomentario"/>
+        </w:rPr>
+        <w:annotationRef/>
+      </w:r>
+      <w:r>
+        <w:t>AGREGAR SI ES QUE SE TIENEN RECOMENDACIONES</w:t>
+      </w:r>
+    </w:p>
+  </w:comment>
+  <w:comment w:id="30" w:author="MELISSA FERNANDA DUARTE MANZANO [2]" w:date="2024-09-18T11:26:00Z" w:initials="MFDM">
+    <w:p>
+      <w:pPr>
+        <w:pStyle w:val="Textocomentario"/>
+      </w:pPr>
+      <w:r>
+        <w:rPr>
+          <w:rStyle w:val="Refdecomentario"/>
+        </w:rPr>
+        <w:annotationRef/>
+      </w:r>
+      <w:r>
+        <w:t>SINGULAR O PLURAL</w:t>
+      </w:r>
+    </w:p>
+  </w:comment>
+  <w:comment w:id="31" w:author="MELISSA FERNANDA DUARTE MANZANO [2]" w:date="2024-09-18T11:26:00Z" w:initials="MFDM">
+    <w:p>
+      <w:pPr>
+        <w:pStyle w:val="Textocomentario"/>
+      </w:pPr>
+      <w:r>
+        <w:rPr>
+          <w:rStyle w:val="Refdecomentario"/>
+        </w:rPr>
+        <w:annotationRef/>
+      </w:r>
+      <w:r>
+        <w:t>SINGULAR O PLURAL</w:t>
+      </w:r>
+    </w:p>
+  </w:comment>
+  <w:comment w:id="32" w:author="SINAI ALEJANDRA BUSTAMANTE SANCHEZ" w:date="2021-09-08T13:46:00Z" w:initials="">
     <w:p>
       <w:pPr>
         <w:widowControl w:val="0"/>
@@ -3856,7 +3627,16 @@
           <w:color w:val="000000"/>
         </w:rPr>
       </w:pPr>
-    </w:p>
+      <w:r>
+        <w:rPr>
+          <w:rFonts w:ascii="Arial" w:eastAsia="Arial" w:hAnsi="Arial" w:cs="Arial"/>
+          <w:color w:val="000000"/>
+        </w:rPr>
+        <w:t>La fecha debe ser un día posterior al día de la comparecencia, siempre deber en días hábiles</w:t>
+      </w:r>
+    </w:p>
+  </w:comment>
+  <w:comment w:id="33" w:author="MELISSA FERNANDA DUARTE MANZANO [2]" w:date="2024-09-18T11:25:00Z" w:initials="MFDM">
     <w:p>
       <w:pPr>
         <w:widowControl w:val="0"/>
@@ -3874,22 +3654,36 @@
       </w:pPr>
       <w:r>
         <w:rPr>
-          <w:rFonts w:ascii="Arial" w:eastAsia="Arial" w:hAnsi="Arial" w:cs="Arial"/>
-          <w:b/>
-          <w:color w:val="FF0000"/>
-          <w:sz w:val="20"/>
-          <w:szCs w:val="20"/>
-        </w:rPr>
-        <w:t>Presidenta Municipal Constitucional</w:t>
-      </w:r>
-    </w:p>
+          <w:rStyle w:val="Refdecomentario"/>
+        </w:rPr>
+        <w:annotationRef/>
+      </w:r>
+      <w:r>
+        <w:rPr>
+          <w:rFonts w:ascii="Arial" w:eastAsia="Arial" w:hAnsi="Arial" w:cs="Arial"/>
+          <w:color w:val="000000"/>
+        </w:rPr>
+        <w:t>Fecha de vencimiento</w:t>
+      </w:r>
+    </w:p>
+  </w:comment>
+  <w:comment w:id="34" w:author="MELISSA FERNANDA DUARTE MANZANO [2]" w:date="2024-09-18T11:27:00Z" w:initials="MFDM">
     <w:p>
       <w:pPr>
         <w:pStyle w:val="Textocomentario"/>
       </w:pPr>
+      <w:r>
+        <w:rPr>
+          <w:rStyle w:val="Refdecomentario"/>
+        </w:rPr>
+        <w:annotationRef/>
+      </w:r>
+      <w:r>
+        <w:t>SINGULAR O PLURAL</w:t>
+      </w:r>
     </w:p>
   </w:comment>
-  <w:comment w:id="29" w:author="MELISSA FERNANDA DUARTE MANZANO [2]" w:date="2025-01-09T17:43:00Z" w:initials="MFDM">
+  <w:comment w:id="35" w:author="MELISSA FERNANDA DUARTE MANZANO [2]" w:date="2025-01-13T14:50:00Z" w:initials="MFDM">
     <w:p>
       <w:pPr>
         <w:pStyle w:val="Textocomentario"/>
@@ -3901,83 +3695,11 @@
         <w:annotationRef/>
       </w:r>
       <w:r>
-        <w:t>3 PARA ENTIDADES MUNICIPALES</w:t>
-      </w:r>
-    </w:p>
-    <w:p>
-      <w:pPr>
-        <w:pStyle w:val="Textocomentario"/>
-      </w:pPr>
-      <w:r>
-        <w:t>5 PARA ENTIDADES ESTATALES</w:t>
+        <w:t>APARTADO EN CASO DE TENER RECOMENDACIONES DE ORIGEN (EN INFORME DE AUDITORÍA) SI NO ES EL CASO, ELIMINAR</w:t>
       </w:r>
     </w:p>
   </w:comment>
-  <w:comment w:id="32" w:author="MELISSA FERNANDA DUARTE MANZANO [2]" w:date="2025-01-13T14:46:00Z" w:initials="MFDM">
-    <w:p>
-      <w:pPr>
-        <w:pStyle w:val="Textocomentario"/>
-      </w:pPr>
-      <w:r>
-        <w:rPr>
-          <w:rStyle w:val="Refdecomentario"/>
-        </w:rPr>
-        <w:annotationRef/>
-      </w:r>
-      <w:r>
-        <w:t>APARTADO EN CASO DE TENER RECOMENDACIONES DE ORIGEN (EN INFORME DE AUDITORÍA) SI NO ES EL CASO, ELIMINAR</w:t>
-      </w:r>
-    </w:p>
-  </w:comment>
-  <w:comment w:id="33" w:author="MELISSA FERNANDA DUARTE MANZANO [2]" w:date="2024-09-18T11:26:00Z" w:initials="MFDM">
-    <w:p>
-      <w:pPr>
-        <w:pStyle w:val="Textocomentario"/>
-      </w:pPr>
-      <w:r>
-        <w:rPr>
-          <w:rStyle w:val="Refdecomentario"/>
-        </w:rPr>
-        <w:annotationRef/>
-      </w:r>
-      <w:r>
-        <w:t>AGREGAR SI ES QUE SE TIENEN RECOMENDACIONES</w:t>
-      </w:r>
-    </w:p>
-  </w:comment>
-  <w:comment w:id="34" w:author="MELISSA FERNANDA DUARTE MANZANO [2]" w:date="2024-09-18T11:26:00Z" w:initials="MFDM">
-    <w:p>
-      <w:pPr>
-        <w:pStyle w:val="Textocomentario"/>
-      </w:pPr>
-      <w:r>
-        <w:rPr>
-          <w:rStyle w:val="Refdecomentario"/>
-        </w:rPr>
-        <w:annotationRef/>
-      </w:r>
-      <w:r>
-        <w:t>SINGULAR O PLURAL</w:t>
-      </w:r>
-    </w:p>
-  </w:comment>
-  <w:comment w:id="35" w:author="MELISSA FERNANDA DUARTE MANZANO [2]" w:date="2024-09-18T11:26:00Z" w:initials="MFDM">
-    <w:p>
-      <w:pPr>
-        <w:pStyle w:val="Textocomentario"/>
-      </w:pPr>
-      <w:r>
-        <w:rPr>
-          <w:rStyle w:val="Refdecomentario"/>
-        </w:rPr>
-        <w:annotationRef/>
-      </w:r>
-      <w:r>
-        <w:t>SINGULAR O PLURAL</w:t>
-      </w:r>
-    </w:p>
-  </w:comment>
-  <w:comment w:id="36" w:author="SINAI ALEJANDRA BUSTAMANTE SANCHEZ" w:date="2021-09-08T13:46:00Z" w:initials="">
+  <w:comment w:id="37" w:author="SINAI ALEJANDRA BUSTAMANTE SANCHEZ" w:date="2021-09-08T13:46:00Z" w:initials="">
     <w:p>
       <w:pPr>
         <w:widowControl w:val="0"/>
@@ -3998,156 +3720,11 @@
           <w:rFonts w:ascii="Arial" w:eastAsia="Arial" w:hAnsi="Arial" w:cs="Arial"/>
           <w:color w:val="000000"/>
         </w:rPr>
-        <w:t>La fecha debe ser un día posterior al día de la comparecencia, siempre deber en días hábiles</w:t>
+        <w:t>Entidad Auditada</w:t>
       </w:r>
     </w:p>
   </w:comment>
-  <w:comment w:id="37" w:author="MELISSA FERNANDA DUARTE MANZANO [2]" w:date="2024-09-18T11:25:00Z" w:initials="MFDM">
-    <w:p>
-      <w:pPr>
-        <w:widowControl w:val="0"/>
-        <w:pBdr>
-          <w:top w:val="nil"/>
-          <w:left w:val="nil"/>
-          <w:bottom w:val="nil"/>
-          <w:right w:val="nil"/>
-          <w:between w:val="nil"/>
-        </w:pBdr>
-        <w:rPr>
-          <w:rFonts w:ascii="Arial" w:eastAsia="Arial" w:hAnsi="Arial" w:cs="Arial"/>
-          <w:color w:val="000000"/>
-        </w:rPr>
-      </w:pPr>
-      <w:r>
-        <w:rPr>
-          <w:rStyle w:val="Refdecomentario"/>
-        </w:rPr>
-        <w:annotationRef/>
-      </w:r>
-      <w:r>
-        <w:rPr>
-          <w:rFonts w:ascii="Arial" w:eastAsia="Arial" w:hAnsi="Arial" w:cs="Arial"/>
-          <w:color w:val="000000"/>
-        </w:rPr>
-        <w:t>Fecha de vencimiento</w:t>
-      </w:r>
-    </w:p>
-  </w:comment>
-  <w:comment w:id="38" w:author="MELISSA FERNANDA DUARTE MANZANO [2]" w:date="2024-09-18T11:27:00Z" w:initials="MFDM">
-    <w:p>
-      <w:pPr>
-        <w:pStyle w:val="Textocomentario"/>
-      </w:pPr>
-      <w:r>
-        <w:rPr>
-          <w:rStyle w:val="Refdecomentario"/>
-        </w:rPr>
-        <w:annotationRef/>
-      </w:r>
-      <w:r>
-        <w:t>SINGULAR O PLURAL</w:t>
-      </w:r>
-    </w:p>
-  </w:comment>
-  <w:comment w:id="41" w:author="MELISSA FERNANDA DUARTE MANZANO [2]" w:date="2025-01-13T14:49:00Z" w:initials="MFDM">
-    <w:p>
-      <w:pPr>
-        <w:pStyle w:val="Textocomentario"/>
-      </w:pPr>
-      <w:r>
-        <w:rPr>
-          <w:rStyle w:val="Refdecomentario"/>
-        </w:rPr>
-        <w:annotationRef/>
-      </w:r>
-      <w:r>
-        <w:t>Singular o plural</w:t>
-      </w:r>
-    </w:p>
-  </w:comment>
-  <w:comment w:id="42" w:author="MELISSA FERNANDA DUARTE MANZANO [2]" w:date="2025-01-13T14:50:00Z" w:initials="MFDM">
-    <w:p>
-      <w:pPr>
-        <w:pStyle w:val="Textocomentario"/>
-      </w:pPr>
-      <w:r>
-        <w:rPr>
-          <w:rStyle w:val="Refdecomentario"/>
-        </w:rPr>
-        <w:annotationRef/>
-      </w:r>
-      <w:r>
-        <w:t>Singular o plural</w:t>
-      </w:r>
-    </w:p>
-  </w:comment>
-  <w:comment w:id="40" w:author="MELISSA FERNANDA DUARTE MANZANO [2]" w:date="2025-01-13T14:50:00Z" w:initials="MFDM">
-    <w:p>
-      <w:pPr>
-        <w:pStyle w:val="Textocomentario"/>
-      </w:pPr>
-      <w:r>
-        <w:rPr>
-          <w:rStyle w:val="Refdecomentario"/>
-        </w:rPr>
-        <w:annotationRef/>
-      </w:r>
-      <w:r>
-        <w:t>APARTADO EN CASO DE TENER RECOMENDACIONES DE ORIGEN (EN INFORME DE AUDITORÍA) SI NO ES EL CASO, ELIMINAR</w:t>
-      </w:r>
-    </w:p>
-  </w:comment>
-  <w:comment w:id="44" w:author="SINAI ALEJANDRA BUSTAMANTE SANCHEZ" w:date="2021-09-08T13:46:00Z" w:initials="">
-    <w:p>
-      <w:pPr>
-        <w:widowControl w:val="0"/>
-        <w:pBdr>
-          <w:top w:val="nil"/>
-          <w:left w:val="nil"/>
-          <w:bottom w:val="nil"/>
-          <w:right w:val="nil"/>
-          <w:between w:val="nil"/>
-        </w:pBdr>
-        <w:rPr>
-          <w:rFonts w:ascii="Arial" w:eastAsia="Arial" w:hAnsi="Arial" w:cs="Arial"/>
-          <w:color w:val="000000"/>
-        </w:rPr>
-      </w:pPr>
-      <w:r>
-        <w:rPr>
-          <w:rFonts w:ascii="Arial" w:eastAsia="Arial" w:hAnsi="Arial" w:cs="Arial"/>
-          <w:color w:val="000000"/>
-        </w:rPr>
-        <w:t>Esta figura es para el caso de incluir PRAS, en caso contrario, se elimina</w:t>
-      </w:r>
-    </w:p>
-  </w:comment>
-  <w:comment w:id="45" w:author="SINAI ALEJANDRA BUSTAMANTE SANCHEZ" w:date="2021-09-08T13:46:00Z" w:initials="">
-    <w:p>
-      <w:pPr>
-        <w:widowControl w:val="0"/>
-        <w:pBdr>
-          <w:top w:val="nil"/>
-          <w:left w:val="nil"/>
-          <w:bottom w:val="nil"/>
-          <w:right w:val="nil"/>
-          <w:between w:val="nil"/>
-        </w:pBdr>
-        <w:rPr>
-          <w:rFonts w:ascii="Arial" w:eastAsia="Arial" w:hAnsi="Arial" w:cs="Arial"/>
-          <w:color w:val="000000"/>
-        </w:rPr>
-      </w:pPr>
-      <w:r>
-        <w:rPr>
-          <w:rFonts w:ascii="Arial" w:eastAsia="Arial" w:hAnsi="Arial" w:cs="Arial"/>
-          <w:color w:val="000000"/>
-        </w:rPr>
-        <w:t>Entidad Auditada</w:t>
-      </w:r>
-    </w:p>
-  </w:comment>
-  <w:comment w:id="47" w:author="SINAI ALEJANDRA BUSTAMANTE SANCHEZ" w:date="2022-02-18T10:57:00Z" w:initials="SABS">
+  <w:comment w:id="39" w:author="SINAI ALEJANDRA BUSTAMANTE SANCHEZ" w:date="2022-02-18T10:57:00Z" w:initials="SABS">
     <w:p>
       <w:pPr>
         <w:pStyle w:val="Textocomentario"/>
@@ -4235,9 +3812,6 @@
   <w15:commentEx w15:paraId="06D39550" w15:done="0"/>
   <w15:commentEx w15:paraId="7E13E025" w15:done="0"/>
   <w15:commentEx w15:paraId="5AAC8F27" w15:done="0"/>
-  <w15:commentEx w15:paraId="7D76F7CA" w15:done="0"/>
-  <w15:commentEx w15:paraId="580D02C2" w15:done="0"/>
-  <w15:commentEx w15:paraId="062FA86B" w15:done="0"/>
   <w15:commentEx w15:paraId="6D5CBF79" w15:done="0"/>
   <w15:commentEx w15:paraId="1D3FC978" w15:done="0"/>
   <w15:commentEx w15:paraId="3320C587" w15:done="0"/>
@@ -4247,17 +3821,13 @@
   <w15:commentEx w15:paraId="5B822B29" w15:done="0"/>
   <w15:commentEx w15:paraId="4F29CC6A" w15:done="0"/>
   <w15:commentEx w15:paraId="696AEDF1" w15:done="0"/>
-  <w15:commentEx w15:paraId="52D24C4F" w15:done="0"/>
   <w15:commentEx w15:paraId="2680291A" w15:done="0"/>
   <w15:commentEx w15:paraId="1DB58830" w15:done="0"/>
   <w15:commentEx w15:paraId="583666B0" w15:done="0"/>
   <w15:commentEx w15:paraId="67FCA6AB" w15:done="0"/>
   <w15:commentEx w15:paraId="6292E974" w15:done="0"/>
   <w15:commentEx w15:paraId="3912E03B" w15:done="0"/>
-  <w15:commentEx w15:paraId="6D78DCD5" w15:done="0"/>
-  <w15:commentEx w15:paraId="0D054921" w15:done="0"/>
   <w15:commentEx w15:paraId="11D97A99" w15:done="0"/>
-  <w15:commentEx w15:paraId="34E24FC5" w15:done="0"/>
   <w15:commentEx w15:paraId="691B170C" w15:done="0"/>
   <w15:commentEx w15:paraId="52992F44" w15:done="0"/>
 </w15:commentsEx>
@@ -4271,10 +3841,8 @@
   <w16cid:commentId w16cid:paraId="1D66EDE3" w16cid:durableId="25464ABF"/>
   <w16cid:commentId w16cid:paraId="3FAFC1FA" w16cid:durableId="2641D327"/>
   <w16cid:commentId w16cid:paraId="187A9A83" w16cid:durableId="250571AE"/>
-  <w16cid:commentId w16cid:paraId="3286517B" w16cid:durableId="252171B9"/>
   <w16cid:commentId w16cid:paraId="06D39550" w16cid:durableId="2A8D9458"/>
   <w16cid:commentId w16cid:paraId="5AAC8F27" w16cid:durableId="25464AB8"/>
-  <w16cid:commentId w16cid:paraId="580D02C2" w16cid:durableId="2A953411"/>
   <w16cid:commentId w16cid:paraId="6D5CBF79" w16cid:durableId="2A95340E"/>
   <w16cid:commentId w16cid:paraId="1D3FC978" w16cid:durableId="255B4F6E"/>
   <w16cid:commentId w16cid:paraId="3320C587" w16cid:durableId="25464AA9"/>
@@ -4282,16 +3850,10 @@
   <w16cid:commentId w16cid:paraId="122EC6DF" w16cid:durableId="2ADDAA10"/>
   <w16cid:commentId w16cid:paraId="5B822B29" w16cid:durableId="2B2F6092"/>
   <w16cid:commentId w16cid:paraId="696AEDF1" w16cid:durableId="2B2A894D"/>
-  <w16cid:commentId w16cid:paraId="52D24C4F" w16cid:durableId="2B2FA5CB"/>
   <w16cid:commentId w16cid:paraId="1DB58830" w16cid:durableId="2A95376A"/>
   <w16cid:commentId w16cid:paraId="583666B0" w16cid:durableId="2A95377A"/>
   <w16cid:commentId w16cid:paraId="67FCA6AB" w16cid:durableId="25464A9F"/>
   <w16cid:commentId w16cid:paraId="3912E03B" w16cid:durableId="2A95378F"/>
-  <w16cid:commentId w16cid:paraId="6D78DCD5" w16cid:durableId="2B2FA685"/>
-  <w16cid:commentId w16cid:paraId="0D054921" w16cid:durableId="2B2FA6A3"/>
-  <w16cid:commentId w16cid:paraId="11D97A99" w16cid:durableId="2B2FA6D1"/>
-  <w16cid:commentId w16cid:paraId="34E24FC5" w16cid:durableId="25464A9B"/>
-  <w16cid:commentId w16cid:paraId="691B170C" w16cid:durableId="25464A9A"/>
 </w16cid:commentsIds>
 </file>
 
@@ -4349,9 +3911,9 @@
         <w:szCs w:val="18"/>
       </w:rPr>
     </w:pPr>
-    <w:bookmarkStart w:id="52" w:name="_Hlk134092981"/>
-    <w:bookmarkStart w:id="53" w:name="_Hlk86140406"/>
-    <w:bookmarkStart w:id="54" w:name="_Hlk86140499"/>
+    <w:bookmarkStart w:id="44" w:name="_Hlk134092981"/>
+    <w:bookmarkStart w:id="45" w:name="_Hlk86140406"/>
+    <w:bookmarkStart w:id="46" w:name="_Hlk86140499"/>
     <w:r>
       <w:rPr>
         <w:rFonts w:ascii="HelveticaNeueLT Com 65 Md" w:hAnsi="HelveticaNeueLT Com 65 Md"/>
@@ -4362,7 +3924,7 @@
       </w:rPr>
       <w:t xml:space="preserve">Av. José María Pino Suárez Sur, núms. 104, 106 y 108, Colonia Cinco de Mayo, Toluca, Estado de México, C.P. 50090    </w:t>
     </w:r>
-    <w:bookmarkEnd w:id="52"/>
+    <w:bookmarkEnd w:id="44"/>
     <w:r>
       <w:rPr>
         <w:rFonts w:ascii="HelveticaNeueLT Com 65 Md" w:hAnsi="HelveticaNeueLT Com 65 Md"/>
@@ -4373,7 +3935,7 @@
       </w:rPr>
       <w:t>Tel. 722 167 84 50</w:t>
     </w:r>
-    <w:bookmarkEnd w:id="53"/>
+    <w:bookmarkEnd w:id="45"/>
     <w:r>
       <w:rPr>
         <w:rFonts w:ascii="HelveticaNeueLT Com 65 Md" w:hAnsi="HelveticaNeueLT Com 65 Md"/>
@@ -4415,7 +3977,7 @@
       <w:t>)</w:t>
     </w:r>
   </w:p>
-  <w:bookmarkEnd w:id="54"/>
+  <w:bookmarkEnd w:id="46"/>
   <w:p>
     <w:pPr>
       <w:spacing w:after="0" w:line="240" w:lineRule="auto"/>
@@ -4908,10 +4470,10 @@
               <w:rFonts w:ascii="HelveticaNeue LT 45 Light" w:hAnsi="HelveticaNeue LT 45 Light"/>
             </w:rPr>
           </w:pPr>
-          <w:bookmarkStart w:id="48" w:name="_Hlk86138422"/>
-          <w:bookmarkStart w:id="49" w:name="_Hlk86138423"/>
-          <w:bookmarkStart w:id="50" w:name="_Hlk86138433"/>
-          <w:bookmarkStart w:id="51" w:name="_Hlk86138434"/>
+          <w:bookmarkStart w:id="40" w:name="_Hlk86138422"/>
+          <w:bookmarkStart w:id="41" w:name="_Hlk86138423"/>
+          <w:bookmarkStart w:id="42" w:name="_Hlk86138433"/>
+          <w:bookmarkStart w:id="43" w:name="_Hlk86138434"/>
           <w:permStart w:id="124519343" w:edGrp="everyone"/>
           <w:r>
             <w:rPr>
@@ -5196,10 +4758,10 @@
       </w:drawing>
     </w:r>
   </w:p>
-  <w:bookmarkEnd w:id="48"/>
-  <w:bookmarkEnd w:id="49"/>
-  <w:bookmarkEnd w:id="50"/>
-  <w:bookmarkEnd w:id="51"/>
+  <w:bookmarkEnd w:id="40"/>
+  <w:bookmarkEnd w:id="41"/>
+  <w:bookmarkEnd w:id="42"/>
+  <w:bookmarkEnd w:id="43"/>
   <w:p>
     <w:pPr>
       <w:spacing w:after="0" w:line="360" w:lineRule="auto"/>
@@ -6322,7 +5884,7 @@
 </file>
 
 <file path=customXml/itemProps1.xml><?xml version="1.0" encoding="utf-8"?>
-<ds:datastoreItem xmlns:ds="http://schemas.openxmlformats.org/officeDocument/2006/customXml" ds:itemID="{1D103614-C97F-4A1F-A03E-698F7CEF5548}">
+<ds:datastoreItem xmlns:ds="http://schemas.openxmlformats.org/officeDocument/2006/customXml" ds:itemID="{DC068E00-5ED2-44C6-A726-2379BEFC62C0}">
   <ds:schemaRefs>
     <ds:schemaRef ds:uri="http://schemas.openxmlformats.org/officeDocument/2006/bibliography"/>
   </ds:schemaRefs>

</xml_diff>